<commit_message>
Actualizacion manuales y Arduino
</commit_message>
<xml_diff>
--- a/Manual de Desarrollo.docx
+++ b/Manual de Desarrollo.docx
@@ -1,6 +1,6 @@
 
 <file path=word/document.xml><?xml version="1.0" encoding="utf-8"?>
-<w:document xmlns:wpc="http://schemas.microsoft.com/office/word/2010/wordprocessingCanvas" xmlns:cx="http://schemas.microsoft.com/office/drawing/2014/chartex" xmlns:cx1="http://schemas.microsoft.com/office/drawing/2015/9/8/chartex" xmlns:cx2="http://schemas.microsoft.com/office/drawing/2015/10/21/chartex" xmlns:cx3="http://schemas.microsoft.com/office/drawing/2016/5/9/chartex" xmlns:cx4="http://schemas.microsoft.com/office/drawing/2016/5/10/chartex" xmlns:cx5="http://schemas.microsoft.com/office/drawing/2016/5/11/chartex" xmlns:cx6="http://schemas.microsoft.com/office/drawing/2016/5/12/chartex" xmlns:cx7="http://schemas.microsoft.com/office/drawing/2016/5/13/chartex" xmlns:cx8="http://schemas.microsoft.com/office/drawing/2016/5/14/chartex" xmlns:mc="http://schemas.openxmlformats.org/markup-compatibility/2006" xmlns:aink="http://schemas.microsoft.com/office/drawing/2016/ink" xmlns:am3d="http://schemas.microsoft.com/office/drawing/2017/model3d" xmlns:o="urn:schemas-microsoft-com:office:office" xmlns:r="http://schemas.openxmlformats.org/officeDocument/2006/relationships" xmlns:m="http://schemas.openxmlformats.org/officeDocument/2006/math" xmlns:v="urn:schemas-microsoft-com:vml" xmlns:wp14="http://schemas.microsoft.com/office/word/2010/wordprocessingDrawing" xmlns:wp="http://schemas.openxmlformats.org/drawingml/2006/wordprocessingDrawing" xmlns:w10="urn:schemas-microsoft-com:office:word" xmlns:w="http://schemas.openxmlformats.org/wordprocessingml/2006/main" xmlns:w14="http://schemas.microsoft.com/office/word/2010/wordml" xmlns:w15="http://schemas.microsoft.com/office/word/2012/wordml" xmlns:w16cid="http://schemas.microsoft.com/office/word/2016/wordml/cid" xmlns:w16se="http://schemas.microsoft.com/office/word/2015/wordml/symex" xmlns:wpg="http://schemas.microsoft.com/office/word/2010/wordprocessingGroup" xmlns:wpi="http://schemas.microsoft.com/office/word/2010/wordprocessingInk" xmlns:wne="http://schemas.microsoft.com/office/word/2006/wordml" xmlns:wps="http://schemas.microsoft.com/office/word/2010/wordprocessingShape" mc:Ignorable="w14 w15 w16se w16cid wp14">
+<w:document xmlns:wpc="http://schemas.microsoft.com/office/word/2010/wordprocessingCanvas" xmlns:mc="http://schemas.openxmlformats.org/markup-compatibility/2006" xmlns:o="urn:schemas-microsoft-com:office:office" xmlns:r="http://schemas.openxmlformats.org/officeDocument/2006/relationships" xmlns:m="http://schemas.openxmlformats.org/officeDocument/2006/math" xmlns:v="urn:schemas-microsoft-com:vml" xmlns:wp14="http://schemas.microsoft.com/office/word/2010/wordprocessingDrawing" xmlns:wp="http://schemas.openxmlformats.org/drawingml/2006/wordprocessingDrawing" xmlns:w10="urn:schemas-microsoft-com:office:word" xmlns:w="http://schemas.openxmlformats.org/wordprocessingml/2006/main" xmlns:w14="http://schemas.microsoft.com/office/word/2010/wordml" xmlns:w15="http://schemas.microsoft.com/office/word/2012/wordml" xmlns:wpg="http://schemas.microsoft.com/office/word/2010/wordprocessingGroup" xmlns:wpi="http://schemas.microsoft.com/office/word/2010/wordprocessingInk" xmlns:wne="http://schemas.microsoft.com/office/word/2006/wordml" xmlns:wps="http://schemas.microsoft.com/office/word/2010/wordprocessingShape" mc:Ignorable="w14 w15 wp14">
   <w:body>
     <w:p>
       <w:pPr>
@@ -13,6 +13,7 @@
         <w:rPr>
           <w:rFonts w:ascii="Perpetua" w:hAnsi="Perpetua"/>
           <w:noProof/>
+          <w:lang w:eastAsia="es-CL"/>
         </w:rPr>
         <w:drawing>
           <wp:anchor distT="0" distB="0" distL="114300" distR="114300" simplePos="0" relativeHeight="251705344" behindDoc="0" locked="0" layoutInCell="1" hidden="0" allowOverlap="1" wp14:anchorId="3E2B75E1" wp14:editId="245610C8">
@@ -146,7 +147,16 @@
           <w:sz w:val="72"/>
           <w:u w:val="single"/>
         </w:rPr>
-        <w:t>Manual de Desarrollo Aplicación Móvil y ESP32</w:t>
+        <w:t>Manual</w:t>
+      </w:r>
+      <w:r>
+        <w:rPr>
+          <w:rFonts w:ascii="Arial" w:hAnsi="Arial" w:cs="Arial"/>
+          <w:b/>
+          <w:sz w:val="72"/>
+          <w:u w:val="single"/>
+        </w:rPr>
+        <w:t xml:space="preserve"> de Desarrollo Aplicación Móvil</w:t>
       </w:r>
     </w:p>
     <w:p>
@@ -391,49 +401,7 @@
         <w:rPr>
           <w:rFonts w:ascii="Arial" w:hAnsi="Arial" w:cs="Arial"/>
         </w:rPr>
-        <w:t>Para el desarrollo de la aplicación móvil se utilizó Android Studio, más específicamente la versión Dolphin 2021.3.1.17, la cual. Para crear un nuevo proyecto, primero se inicia la aplicación de Android Studio, una vez dentro se presiona el botón “New Proyect”, aquí aparecerá una serie de opciones para el inicio de la aplicación, para este caso se usará el “</w:t>
-      </w:r>
-      <w:proofErr w:type="spellStart"/>
-      <w:r>
-        <w:rPr>
-          <w:rFonts w:ascii="Arial" w:hAnsi="Arial" w:cs="Arial"/>
-        </w:rPr>
-        <w:t>Empty</w:t>
-      </w:r>
-      <w:proofErr w:type="spellEnd"/>
-      <w:r>
-        <w:rPr>
-          <w:rFonts w:ascii="Arial" w:hAnsi="Arial" w:cs="Arial"/>
-        </w:rPr>
-        <w:t xml:space="preserve"> </w:t>
-      </w:r>
-      <w:proofErr w:type="spellStart"/>
-      <w:r>
-        <w:rPr>
-          <w:rFonts w:ascii="Arial" w:hAnsi="Arial" w:cs="Arial"/>
-        </w:rPr>
-        <w:t>Activity</w:t>
-      </w:r>
-      <w:proofErr w:type="spellEnd"/>
-      <w:r>
-        <w:rPr>
-          <w:rFonts w:ascii="Arial" w:hAnsi="Arial" w:cs="Arial"/>
-        </w:rPr>
-        <w:t>” que se encuentra en “</w:t>
-      </w:r>
-      <w:proofErr w:type="spellStart"/>
-      <w:r>
-        <w:rPr>
-          <w:rFonts w:ascii="Arial" w:hAnsi="Arial" w:cs="Arial"/>
-        </w:rPr>
-        <w:t>Phone</w:t>
-      </w:r>
-      <w:proofErr w:type="spellEnd"/>
-      <w:r>
-        <w:rPr>
-          <w:rFonts w:ascii="Arial" w:hAnsi="Arial" w:cs="Arial"/>
-        </w:rPr>
-        <w:t xml:space="preserve"> and Tablet”, esta una página en blanco, la cual se puede editar libremente, también posible usar alguna de las otras opciones, pero se debe tener en cuenta que estas tienen sus propias configuraciones.</w:t>
+        <w:t>Para el desarrollo de la aplicación móvil se utilizó Android Studio, más específicamente la versión Dolphin 2021.3.1.17, la cual. Para crear un nuevo proyecto, primero se inicia la aplicación de Android Studio, una vez dentro se presiona el botón “New Proyect”, aquí aparecerá una serie de opciones para el inicio de la aplicación, para este caso se usará el “Empty Activity” que se encuentra en “Phone and Tablet”, esta una página en blanco, la cual se puede editar libremente, también posible usar alguna de las otras opciones, pero se debe tener en cuenta que estas tienen sus propias configuraciones.</w:t>
       </w:r>
     </w:p>
     <w:p>
@@ -448,35 +416,7 @@
         <w:rPr>
           <w:rFonts w:ascii="Arial" w:hAnsi="Arial" w:cs="Arial"/>
         </w:rPr>
-        <w:t xml:space="preserve">Una vez seleccionada la actividad que se usará, se pasa a la siguiente página, en esta se puede cambiar el nombre y dirección de en qué se almacenará la ampliación. Para este proyecto se estará utilizando Java como lenguaje de programación, pero también puede realizarse con </w:t>
-      </w:r>
-      <w:proofErr w:type="spellStart"/>
-      <w:r>
-        <w:rPr>
-          <w:rFonts w:ascii="Arial" w:hAnsi="Arial" w:cs="Arial"/>
-        </w:rPr>
-        <w:t>Kotlin</w:t>
-      </w:r>
-      <w:proofErr w:type="spellEnd"/>
-      <w:r>
-        <w:rPr>
-          <w:rFonts w:ascii="Arial" w:hAnsi="Arial" w:cs="Arial"/>
-        </w:rPr>
-        <w:t xml:space="preserve">, de todas formas, la aplicación de Android Studio tiene la opción de transportar el código de Java a </w:t>
-      </w:r>
-      <w:proofErr w:type="spellStart"/>
-      <w:r>
-        <w:rPr>
-          <w:rFonts w:ascii="Arial" w:hAnsi="Arial" w:cs="Arial"/>
-        </w:rPr>
-        <w:t>Kotlin</w:t>
-      </w:r>
-      <w:proofErr w:type="spellEnd"/>
-      <w:r>
-        <w:rPr>
-          <w:rFonts w:ascii="Arial" w:hAnsi="Arial" w:cs="Arial"/>
-        </w:rPr>
-        <w:t xml:space="preserve"> si se crea un proyecto en Java. Por última, en la opción del SDK mínimo se indica la versión de Android mínima requerida para ejecutar el programa, para este caso se utilizará la versión API 23 correspondiente a la versión de Android 6.0, debajo aparecerá un porcentaje aproximado de dispositivos que abarcará dependiendo de la versión mínima seleccionada.</w:t>
+        <w:t>Una vez seleccionada la actividad que se usará, se pasa a la siguiente página, en esta se puede cambiar el nombre y dirección de en qué se almacenará la ampliación. Para este proyecto se estará utilizando Java como lenguaje de programación, pero también puede realizarse con Kotlin, de todas formas, la aplicación de Android Studio tiene la opción de transportar el código de Java a Kotlin si se crea un proyecto en Java. Por última, en la opción del SDK mínimo se indica la versión de Android mínima requerida para ejecutar el programa, para este caso se utilizará la versión API 23 correspondiente a la versión de Android 6.0, debajo aparecerá un porcentaje aproximado de dispositivos que abarcará dependiendo de la versión mínima seleccionada.</w:t>
       </w:r>
     </w:p>
     <w:p>
@@ -607,21 +547,7 @@
         <w:rPr>
           <w:rFonts w:ascii="Arial" w:hAnsi="Arial" w:cs="Arial"/>
         </w:rPr>
-        <w:t>Esta aplicación cuenta con dos pantallas (o actividades), la primera es la que muestra los dispositivos vinculados al celular, la segunda es la página principal que contiene la botonera, el código de ambas se puede encontrar en la carpeta java, con los nombres de “Dispositivos” y “</w:t>
-      </w:r>
-      <w:proofErr w:type="spellStart"/>
-      <w:r>
-        <w:rPr>
-          <w:rFonts w:ascii="Arial" w:hAnsi="Arial" w:cs="Arial"/>
-        </w:rPr>
-        <w:t>MainActivity</w:t>
-      </w:r>
-      <w:proofErr w:type="spellEnd"/>
-      <w:r>
-        <w:rPr>
-          <w:rFonts w:ascii="Arial" w:hAnsi="Arial" w:cs="Arial"/>
-        </w:rPr>
-        <w:t xml:space="preserve">” respectivamente. </w:t>
+        <w:t xml:space="preserve">Esta aplicación cuenta con dos pantallas (o actividades), la primera es la que muestra los dispositivos vinculados al celular, la segunda es la página principal que contiene la botonera, el código de ambas se puede encontrar en la carpeta java, con los nombres de “Dispositivos” y “MainActivity” respectivamente. </w:t>
       </w:r>
     </w:p>
     <w:p>
@@ -763,49 +689,7 @@
         <w:rPr>
           <w:rFonts w:ascii="Arial" w:hAnsi="Arial" w:cs="Arial"/>
         </w:rPr>
-        <w:t>En un principio, al crear un nuevo proyecto, la única “</w:t>
-      </w:r>
-      <w:proofErr w:type="spellStart"/>
-      <w:r>
-        <w:rPr>
-          <w:rFonts w:ascii="Arial" w:hAnsi="Arial" w:cs="Arial"/>
-        </w:rPr>
-        <w:t>activity</w:t>
-      </w:r>
-      <w:proofErr w:type="spellEnd"/>
-      <w:r>
-        <w:rPr>
-          <w:rFonts w:ascii="Arial" w:hAnsi="Arial" w:cs="Arial"/>
-        </w:rPr>
-        <w:t xml:space="preserve">” que aparecerá es </w:t>
-      </w:r>
-      <w:proofErr w:type="spellStart"/>
-      <w:r>
-        <w:rPr>
-          <w:rFonts w:ascii="Arial" w:hAnsi="Arial" w:cs="Arial"/>
-        </w:rPr>
-        <w:t>MainActivity</w:t>
-      </w:r>
-      <w:proofErr w:type="spellEnd"/>
-      <w:r>
-        <w:rPr>
-          <w:rFonts w:ascii="Arial" w:hAnsi="Arial" w:cs="Arial"/>
-        </w:rPr>
-        <w:t xml:space="preserve">, la cual viene por defecto, las demás </w:t>
-      </w:r>
-      <w:proofErr w:type="spellStart"/>
-      <w:r>
-        <w:rPr>
-          <w:rFonts w:ascii="Arial" w:hAnsi="Arial" w:cs="Arial"/>
-        </w:rPr>
-        <w:t>activites</w:t>
-      </w:r>
-      <w:proofErr w:type="spellEnd"/>
-      <w:r>
-        <w:rPr>
-          <w:rFonts w:ascii="Arial" w:hAnsi="Arial" w:cs="Arial"/>
-        </w:rPr>
-        <w:t xml:space="preserve"> </w:t>
+        <w:t xml:space="preserve">En un principio, al crear un nuevo proyecto, la única “activity” que aparecerá es MainActivity, la cual viene por defecto, las demás activites </w:t>
       </w:r>
       <w:r>
         <w:rPr>
@@ -916,35 +800,7 @@
         <w:rPr>
           <w:rFonts w:ascii="Arial" w:hAnsi="Arial" w:cs="Arial"/>
         </w:rPr>
-        <w:t xml:space="preserve"> la carpeta </w:t>
-      </w:r>
-      <w:proofErr w:type="spellStart"/>
-      <w:r>
-        <w:rPr>
-          <w:rFonts w:ascii="Arial" w:hAnsi="Arial" w:cs="Arial"/>
-        </w:rPr>
-        <w:t>manifests</w:t>
-      </w:r>
-      <w:proofErr w:type="spellEnd"/>
-      <w:r>
-        <w:rPr>
-          <w:rFonts w:ascii="Arial" w:hAnsi="Arial" w:cs="Arial"/>
-        </w:rPr>
-        <w:t>, en la que se encuentra un archivo .</w:t>
-      </w:r>
-      <w:proofErr w:type="spellStart"/>
-      <w:r>
-        <w:rPr>
-          <w:rFonts w:ascii="Arial" w:hAnsi="Arial" w:cs="Arial"/>
-        </w:rPr>
-        <w:t>xml</w:t>
-      </w:r>
-      <w:proofErr w:type="spellEnd"/>
-      <w:r>
-        <w:rPr>
-          <w:rFonts w:ascii="Arial" w:hAnsi="Arial" w:cs="Arial"/>
-        </w:rPr>
-        <w:t xml:space="preserve"> que contiene la información esencial de la aplicación, como el nombre de esta, </w:t>
+        <w:t xml:space="preserve"> la carpeta manifests, en la que se encuentra un archivo .xml que contiene la información esencial de la aplicación, como el nombre de esta, </w:t>
       </w:r>
       <w:r>
         <w:rPr>
@@ -971,30 +827,8 @@
         <w:rPr>
           <w:rFonts w:ascii="Arial" w:hAnsi="Arial" w:cs="Arial"/>
         </w:rPr>
-        <w:t xml:space="preserve">Al iniciar un nuevo proyecto se cargarán dos archivos, “MainActivity.java”, que es donde ira todo el código del </w:t>
-      </w:r>
-      <w:proofErr w:type="spellStart"/>
-      <w:r>
-        <w:rPr>
-          <w:rFonts w:ascii="Arial" w:hAnsi="Arial" w:cs="Arial"/>
-        </w:rPr>
-        <w:t>activity</w:t>
-      </w:r>
-      <w:proofErr w:type="spellEnd"/>
-      <w:r>
-        <w:rPr>
-          <w:rFonts w:ascii="Arial" w:hAnsi="Arial" w:cs="Arial"/>
-        </w:rPr>
-        <w:t xml:space="preserve">, y “activity_main.xml”, que es donde está todo lo referente a la interfaz gráfica del </w:t>
-      </w:r>
-      <w:proofErr w:type="spellStart"/>
-      <w:r>
-        <w:rPr>
-          <w:rFonts w:ascii="Arial" w:hAnsi="Arial" w:cs="Arial"/>
-        </w:rPr>
-        <w:t>activity</w:t>
-      </w:r>
-      <w:proofErr w:type="spellEnd"/>
+        <w:t>Al iniciar un nuevo proyecto se cargarán dos archivos, “MainActivity.java”, que es donde ira todo el código del activity, y “activity_main.xml”, que es donde está todo lo referente a la interfaz gráfica del activity</w:t>
+      </w:r>
     </w:p>
     <w:p>
       <w:pPr>
@@ -1165,49 +999,7 @@
           <w:rFonts w:ascii="Arial" w:hAnsi="Arial" w:cs="Arial"/>
         </w:rPr>
         <w:tab/>
-        <w:t>Por hora dejaremos el código de lado y pasaremos a la interfaz gráfica, en esta solo aparecerá un “</w:t>
-      </w:r>
-      <w:proofErr w:type="spellStart"/>
-      <w:r>
-        <w:rPr>
-          <w:rFonts w:ascii="Arial" w:hAnsi="Arial" w:cs="Arial"/>
-        </w:rPr>
-        <w:t>TextView</w:t>
-      </w:r>
-      <w:proofErr w:type="spellEnd"/>
-      <w:r>
-        <w:rPr>
-          <w:rFonts w:ascii="Arial" w:hAnsi="Arial" w:cs="Arial"/>
-        </w:rPr>
-        <w:t>” que dice “</w:t>
-      </w:r>
-      <w:proofErr w:type="spellStart"/>
-      <w:r>
-        <w:rPr>
-          <w:rFonts w:ascii="Arial" w:hAnsi="Arial" w:cs="Arial"/>
-        </w:rPr>
-        <w:t>Hello</w:t>
-      </w:r>
-      <w:proofErr w:type="spellEnd"/>
-      <w:r>
-        <w:rPr>
-          <w:rFonts w:ascii="Arial" w:hAnsi="Arial" w:cs="Arial"/>
-        </w:rPr>
-        <w:t xml:space="preserve"> </w:t>
-      </w:r>
-      <w:proofErr w:type="spellStart"/>
-      <w:r>
-        <w:rPr>
-          <w:rFonts w:ascii="Arial" w:hAnsi="Arial" w:cs="Arial"/>
-        </w:rPr>
-        <w:t>World</w:t>
-      </w:r>
-      <w:proofErr w:type="spellEnd"/>
-      <w:r>
-        <w:rPr>
-          <w:rFonts w:ascii="Arial" w:hAnsi="Arial" w:cs="Arial"/>
-        </w:rPr>
-        <w:t xml:space="preserve">”, este no es necesario un puede eliminarse presionando sobre él y dándole al botón suprimir. </w:t>
+        <w:t xml:space="preserve">Por hora dejaremos el código de lado y pasaremos a la interfaz gráfica, en esta solo aparecerá un “TextView” que dice “Hello World”, este no es necesario un puede eliminarse presionando sobre él y dándole al botón suprimir. </w:t>
       </w:r>
       <w:r>
         <w:rPr>
@@ -1313,21 +1105,7 @@
         <w:rPr>
           <w:rFonts w:ascii="Arial" w:hAnsi="Arial" w:cs="Arial"/>
         </w:rPr>
-        <w:t xml:space="preserve">La interfaz se puede visualizar como código </w:t>
-      </w:r>
-      <w:proofErr w:type="spellStart"/>
-      <w:r>
-        <w:rPr>
-          <w:rFonts w:ascii="Arial" w:hAnsi="Arial" w:cs="Arial"/>
-        </w:rPr>
-        <w:t>xml</w:t>
-      </w:r>
-      <w:proofErr w:type="spellEnd"/>
-      <w:r>
-        <w:rPr>
-          <w:rFonts w:ascii="Arial" w:hAnsi="Arial" w:cs="Arial"/>
-        </w:rPr>
-        <w:t>, diseño o ambas seleccionando en el panel que se encuentra en la esquina superior derecha</w:t>
+        <w:t>La interfaz se puede visualizar como código xml, diseño o ambas seleccionando en el panel que se encuentra en la esquina superior derecha</w:t>
       </w:r>
     </w:p>
     <w:p>
@@ -1491,63 +1269,7 @@
         <w:rPr>
           <w:rFonts w:ascii="Arial" w:hAnsi="Arial" w:cs="Arial"/>
         </w:rPr>
-        <w:t>Para editar cualquier componente de la interfaz gráfica basta con presionar sobre él, esto desplegara el panel de atributos, en donde se encuentran todas las características de dicho componente, aquí se pueden editar cosas como el id, tamaño, color, etc. Si no hay ningún componente seleccionado el panel mostrara los atributos de la página completa (Correspondiente al componente principal “</w:t>
-      </w:r>
-      <w:proofErr w:type="spellStart"/>
-      <w:r>
-        <w:rPr>
-          <w:rFonts w:ascii="Arial" w:hAnsi="Arial" w:cs="Arial"/>
-        </w:rPr>
-        <w:t>ConstraintLayout</w:t>
-      </w:r>
-      <w:proofErr w:type="spellEnd"/>
-      <w:r>
-        <w:rPr>
-          <w:rFonts w:ascii="Arial" w:hAnsi="Arial" w:cs="Arial"/>
-        </w:rPr>
-        <w:t>”, el cual contiene al resto de componentes). También es posible agregar más componentes a la pantalla arrastrándolos desde el panel “</w:t>
-      </w:r>
-      <w:proofErr w:type="spellStart"/>
-      <w:r>
-        <w:rPr>
-          <w:rFonts w:ascii="Arial" w:hAnsi="Arial" w:cs="Arial"/>
-        </w:rPr>
-        <w:t>Palette</w:t>
-      </w:r>
-      <w:proofErr w:type="spellEnd"/>
-      <w:r>
-        <w:rPr>
-          <w:rFonts w:ascii="Arial" w:hAnsi="Arial" w:cs="Arial"/>
-        </w:rPr>
-        <w:t>”, y pueden visualizarse los componentes que ya se encuentran en la pantalla en el panel “</w:t>
-      </w:r>
-      <w:proofErr w:type="spellStart"/>
-      <w:r>
-        <w:rPr>
-          <w:rFonts w:ascii="Arial" w:hAnsi="Arial" w:cs="Arial"/>
-        </w:rPr>
-        <w:t>Component</w:t>
-      </w:r>
-      <w:proofErr w:type="spellEnd"/>
-      <w:r>
-        <w:rPr>
-          <w:rFonts w:ascii="Arial" w:hAnsi="Arial" w:cs="Arial"/>
-        </w:rPr>
-        <w:t xml:space="preserve"> </w:t>
-      </w:r>
-      <w:proofErr w:type="spellStart"/>
-      <w:r>
-        <w:rPr>
-          <w:rFonts w:ascii="Arial" w:hAnsi="Arial" w:cs="Arial"/>
-        </w:rPr>
-        <w:t>Tree</w:t>
-      </w:r>
-      <w:proofErr w:type="spellEnd"/>
-      <w:r>
-        <w:rPr>
-          <w:rFonts w:ascii="Arial" w:hAnsi="Arial" w:cs="Arial"/>
-        </w:rPr>
-        <w:t>” que se encuentra un poco más abajo.</w:t>
+        <w:t>Para editar cualquier componente de la interfaz gráfica basta con presionar sobre él, esto desplegara el panel de atributos, en donde se encuentran todas las características de dicho componente, aquí se pueden editar cosas como el id, tamaño, color, etc. Si no hay ningún componente seleccionado el panel mostrara los atributos de la página completa (Correspondiente al componente principal “ConstraintLayout”, el cual contiene al resto de componentes). También es posible agregar más componentes a la pantalla arrastrándolos desde el panel “Palette”, y pueden visualizarse los componentes que ya se encuentran en la pantalla en el panel “Component Tree” que se encuentra un poco más abajo.</w:t>
       </w:r>
     </w:p>
     <w:p>
@@ -1719,28 +1441,7 @@
         <w:rPr>
           <w:rFonts w:ascii="Arial" w:hAnsi="Arial" w:cs="Arial"/>
         </w:rPr>
-        <w:t xml:space="preserve">Continuando con la botonera, en la sección de </w:t>
-      </w:r>
-      <w:proofErr w:type="spellStart"/>
-      <w:r>
-        <w:rPr>
-          <w:rFonts w:ascii="Arial" w:hAnsi="Arial" w:cs="Arial"/>
-        </w:rPr>
-        <w:t>Layouts</w:t>
-      </w:r>
-      <w:proofErr w:type="spellEnd"/>
-      <w:r>
-        <w:rPr>
-          <w:rFonts w:ascii="Arial" w:hAnsi="Arial" w:cs="Arial"/>
-        </w:rPr>
-        <w:t xml:space="preserve"> de la paleta se debe buscar el componente “</w:t>
-      </w:r>
-      <w:proofErr w:type="spellStart"/>
-      <w:r>
-        <w:rPr>
-          <w:rFonts w:ascii="Arial" w:hAnsi="Arial" w:cs="Arial"/>
-        </w:rPr>
-        <w:t>Linea</w:t>
+        <w:t>Continuando con la botonera, en la sección de Layouts de la paleta se debe buscar el componente “Linea</w:t>
       </w:r>
       <w:r>
         <w:rPr>
@@ -1752,14 +1453,7 @@
         <w:rPr>
           <w:rFonts w:ascii="Arial" w:hAnsi="Arial" w:cs="Arial"/>
         </w:rPr>
-        <w:t>Layout</w:t>
-      </w:r>
-      <w:proofErr w:type="spellEnd"/>
-      <w:r>
-        <w:rPr>
-          <w:rFonts w:ascii="Arial" w:hAnsi="Arial" w:cs="Arial"/>
-        </w:rPr>
-        <w:t xml:space="preserve"> (Horizontal)”, también se puede buscar utilizando la lupa en la parte superior. Una vez encontrado, se arrastra hacia la pantalla, este aparecerá</w:t>
+        <w:t>Layout (Horizontal)”, también se puede buscar utilizando la lupa en la parte superior. Una vez encontrado, se arrastra hacia la pantalla, este aparecerá</w:t>
       </w:r>
       <w:r>
         <w:rPr>
@@ -1771,14 +1465,7 @@
         <w:rPr>
           <w:rFonts w:ascii="Arial" w:hAnsi="Arial" w:cs="Arial"/>
         </w:rPr>
-        <w:t xml:space="preserve">automáticamente en el árbol de componentes. </w:t>
-      </w:r>
-      <w:proofErr w:type="spellStart"/>
-      <w:r>
-        <w:rPr>
-          <w:rFonts w:ascii="Arial" w:hAnsi="Arial" w:cs="Arial"/>
-        </w:rPr>
-        <w:t>Linea</w:t>
+        <w:t>automáticamente en el árbol de componentes. Linea</w:t>
       </w:r>
       <w:r>
         <w:rPr>
@@ -1790,28 +1477,7 @@
         <w:rPr>
           <w:rFonts w:ascii="Arial" w:hAnsi="Arial" w:cs="Arial"/>
         </w:rPr>
-        <w:t>Layout</w:t>
-      </w:r>
-      <w:proofErr w:type="spellEnd"/>
-      <w:r>
-        <w:rPr>
-          <w:rFonts w:ascii="Arial" w:hAnsi="Arial" w:cs="Arial"/>
-        </w:rPr>
-        <w:t xml:space="preserve"> es otro </w:t>
-      </w:r>
-      <w:proofErr w:type="spellStart"/>
-      <w:r>
-        <w:rPr>
-          <w:rFonts w:ascii="Arial" w:hAnsi="Arial" w:cs="Arial"/>
-        </w:rPr>
-        <w:t>Layout</w:t>
-      </w:r>
-      <w:proofErr w:type="spellEnd"/>
-      <w:r>
-        <w:rPr>
-          <w:rFonts w:ascii="Arial" w:hAnsi="Arial" w:cs="Arial"/>
-        </w:rPr>
-        <w:t xml:space="preserve"> que contendrá sus propios componentes, se utilizará para mantener una separación entre estos y que la botonera se vea más ordenada</w:t>
+        <w:t>Layout es otro Layout que contendrá sus propios componentes, se utilizará para mantener una separación entre estos y que la botonera se vea más ordenada</w:t>
       </w:r>
       <w:r>
         <w:rPr>
@@ -1889,21 +1555,7 @@
           <w:rFonts w:ascii="Arial" w:hAnsi="Arial" w:cs="Arial"/>
         </w:rPr>
         <w:tab/>
-        <w:t xml:space="preserve">Aparecerá un error en el </w:t>
-      </w:r>
-      <w:proofErr w:type="spellStart"/>
-      <w:r>
-        <w:rPr>
-          <w:rFonts w:ascii="Arial" w:hAnsi="Arial" w:cs="Arial"/>
-        </w:rPr>
-        <w:t>LinearLayout</w:t>
-      </w:r>
-      <w:proofErr w:type="spellEnd"/>
-      <w:r>
-        <w:rPr>
-          <w:rFonts w:ascii="Arial" w:hAnsi="Arial" w:cs="Arial"/>
-        </w:rPr>
-        <w:t>, este error indica que los límites del componente no están definidos, para corregir esto, primero se ajusta el tamaño para que no cubra toda la pantalla, luego sujetando uno de los círculos de los extremos, se arrastra hacia el borde correspondiente. Se debe hacer esto con todos los extremos exceptuando el superior.</w:t>
+        <w:t>Aparecerá un error en el LinearLayout, este error indica que los límites del componente no están definidos, para corregir esto, primero se ajusta el tamaño para que no cubra toda la pantalla, luego sujetando uno de los círculos de los extremos, se arrastra hacia el borde correspondiente. Se debe hacer esto con todos los extremos exceptuando el superior.</w:t>
       </w:r>
     </w:p>
     <w:p>
@@ -2093,6 +1745,7 @@
           <w:noProof/>
           <w:lang w:eastAsia="es-CL"/>
         </w:rPr>
+        <w:lastRenderedPageBreak/>
         <w:drawing>
           <wp:anchor distT="0" distB="0" distL="114300" distR="114300" simplePos="0" relativeHeight="251678720" behindDoc="1" locked="0" layoutInCell="1" allowOverlap="1" wp14:anchorId="52A9315F" wp14:editId="3FD7F1D0">
             <wp:simplePos x="0" y="0"/>
@@ -2163,49 +1816,7 @@
         </w:rPr>
         <w:lastRenderedPageBreak/>
         <w:tab/>
-        <w:t xml:space="preserve">En los atributos se el tamaño, dejando el </w:t>
-      </w:r>
-      <w:proofErr w:type="spellStart"/>
-      <w:r>
-        <w:rPr>
-          <w:rFonts w:ascii="Arial" w:hAnsi="Arial" w:cs="Arial"/>
-        </w:rPr>
-        <w:t>layout_width</w:t>
-      </w:r>
-      <w:proofErr w:type="spellEnd"/>
-      <w:r>
-        <w:rPr>
-          <w:rFonts w:ascii="Arial" w:hAnsi="Arial" w:cs="Arial"/>
-        </w:rPr>
-        <w:t xml:space="preserve"> en 0dp, para que se ajuste al tamaño de la pantalla, y el </w:t>
-      </w:r>
-      <w:proofErr w:type="spellStart"/>
-      <w:r>
-        <w:rPr>
-          <w:rFonts w:ascii="Arial" w:hAnsi="Arial" w:cs="Arial"/>
-        </w:rPr>
-        <w:t>layout_height</w:t>
-      </w:r>
-      <w:proofErr w:type="spellEnd"/>
-      <w:r>
-        <w:rPr>
-          <w:rFonts w:ascii="Arial" w:hAnsi="Arial" w:cs="Arial"/>
-        </w:rPr>
-        <w:t xml:space="preserve"> en </w:t>
-      </w:r>
-      <w:proofErr w:type="spellStart"/>
-      <w:r>
-        <w:rPr>
-          <w:rFonts w:ascii="Arial" w:hAnsi="Arial" w:cs="Arial"/>
-        </w:rPr>
-        <w:t>wrap_content</w:t>
-      </w:r>
-      <w:proofErr w:type="spellEnd"/>
-      <w:r>
-        <w:rPr>
-          <w:rFonts w:ascii="Arial" w:hAnsi="Arial" w:cs="Arial"/>
-        </w:rPr>
-        <w:t xml:space="preserve">, para que su tamaño se ajuste </w:t>
+        <w:t xml:space="preserve">En los atributos se el tamaño, dejando el layout_width en 0dp, para que se ajuste al tamaño de la pantalla, y el layout_height en wrap_content, para que su tamaño se ajuste </w:t>
       </w:r>
       <w:r>
         <w:rPr>
@@ -2432,49 +2043,7 @@
         <w:rPr>
           <w:rFonts w:ascii="Arial" w:hAnsi="Arial" w:cs="Arial"/>
         </w:rPr>
-        <w:t>A continuación, se arrastra un componente “</w:t>
-      </w:r>
-      <w:proofErr w:type="spellStart"/>
-      <w:r>
-        <w:rPr>
-          <w:rFonts w:ascii="Arial" w:hAnsi="Arial" w:cs="Arial"/>
-        </w:rPr>
-        <w:t>Button</w:t>
-      </w:r>
-      <w:proofErr w:type="spellEnd"/>
-      <w:r>
-        <w:rPr>
-          <w:rFonts w:ascii="Arial" w:hAnsi="Arial" w:cs="Arial"/>
-        </w:rPr>
-        <w:t xml:space="preserve">” dentro del </w:t>
-      </w:r>
-      <w:proofErr w:type="spellStart"/>
-      <w:r>
-        <w:rPr>
-          <w:rFonts w:ascii="Arial" w:hAnsi="Arial" w:cs="Arial"/>
-        </w:rPr>
-        <w:t>Layout</w:t>
-      </w:r>
-      <w:proofErr w:type="spellEnd"/>
-      <w:r>
-        <w:rPr>
-          <w:rFonts w:ascii="Arial" w:hAnsi="Arial" w:cs="Arial"/>
-        </w:rPr>
-        <w:t xml:space="preserve"> en el árbol de componente, en total deben hacer 4 botones, estos ajustaran su tamaño automáticamente al ingresar gracias al </w:t>
-      </w:r>
-      <w:proofErr w:type="spellStart"/>
-      <w:r>
-        <w:rPr>
-          <w:rFonts w:ascii="Arial" w:hAnsi="Arial" w:cs="Arial"/>
-        </w:rPr>
-        <w:t>wrap_content</w:t>
-      </w:r>
-      <w:proofErr w:type="spellEnd"/>
-      <w:r>
-        <w:rPr>
-          <w:rFonts w:ascii="Arial" w:hAnsi="Arial" w:cs="Arial"/>
-        </w:rPr>
-        <w:t>.</w:t>
+        <w:t>A continuación, se arrastra un componente “Button” dentro del Layout en el árbol de componente, en total deben hacer 4 botones, estos ajustaran su tamaño automáticamente al ingresar gracias al wrap_content.</w:t>
       </w:r>
     </w:p>
     <w:p>
@@ -2489,49 +2058,7 @@
         <w:rPr>
           <w:rFonts w:ascii="Arial" w:hAnsi="Arial" w:cs="Arial"/>
         </w:rPr>
-        <w:t xml:space="preserve">En total deben haber 6 </w:t>
-      </w:r>
-      <w:proofErr w:type="spellStart"/>
-      <w:r>
-        <w:rPr>
-          <w:rFonts w:ascii="Arial" w:hAnsi="Arial" w:cs="Arial"/>
-        </w:rPr>
-        <w:t>Layout</w:t>
-      </w:r>
-      <w:proofErr w:type="spellEnd"/>
-      <w:r>
-        <w:rPr>
-          <w:rFonts w:ascii="Arial" w:hAnsi="Arial" w:cs="Arial"/>
-        </w:rPr>
-        <w:t xml:space="preserve"> por lo que se debe repetir este proceso, con la diferencia de que en borde inferior del nuevo </w:t>
-      </w:r>
-      <w:proofErr w:type="spellStart"/>
-      <w:r>
-        <w:rPr>
-          <w:rFonts w:ascii="Arial" w:hAnsi="Arial" w:cs="Arial"/>
-        </w:rPr>
-        <w:t>Layout</w:t>
-      </w:r>
-      <w:proofErr w:type="spellEnd"/>
-      <w:r>
-        <w:rPr>
-          <w:rFonts w:ascii="Arial" w:hAnsi="Arial" w:cs="Arial"/>
-        </w:rPr>
-        <w:t xml:space="preserve"> debe conectarse al borde superior del anterior. El ultimo </w:t>
-      </w:r>
-      <w:proofErr w:type="spellStart"/>
-      <w:r>
-        <w:rPr>
-          <w:rFonts w:ascii="Arial" w:hAnsi="Arial" w:cs="Arial"/>
-        </w:rPr>
-        <w:t>Layout</w:t>
-      </w:r>
-      <w:proofErr w:type="spellEnd"/>
-      <w:r>
-        <w:rPr>
-          <w:rFonts w:ascii="Arial" w:hAnsi="Arial" w:cs="Arial"/>
-        </w:rPr>
-        <w:t xml:space="preserve"> de arriba solo debe contener 3 botones en lugar de 4.</w:t>
+        <w:t>En total deben haber 6 Layout por lo que se debe repetir este proceso, con la diferencia de que en borde inferior del nuevo Layout debe conectarse al borde superior del anterior. El ultimo Layout de arriba solo debe contener 3 botones en lugar de 4.</w:t>
       </w:r>
     </w:p>
     <w:p>
@@ -2875,35 +2402,7 @@
         <w:rPr>
           <w:rFonts w:ascii="Arial" w:hAnsi="Arial" w:cs="Arial"/>
         </w:rPr>
-        <w:t xml:space="preserve">Para darle mejor forma, se seleccionan todos los botones que estén al fondo del lado izquierdo y se cambia su atributo </w:t>
-      </w:r>
-      <w:proofErr w:type="spellStart"/>
-      <w:r>
-        <w:rPr>
-          <w:rFonts w:ascii="Arial" w:hAnsi="Arial" w:cs="Arial"/>
-        </w:rPr>
-        <w:t>layout_height</w:t>
-      </w:r>
-      <w:proofErr w:type="spellEnd"/>
-      <w:r>
-        <w:rPr>
-          <w:rFonts w:ascii="Arial" w:hAnsi="Arial" w:cs="Arial"/>
-        </w:rPr>
-        <w:t xml:space="preserve"> de </w:t>
-      </w:r>
-      <w:proofErr w:type="spellStart"/>
-      <w:r>
-        <w:rPr>
-          <w:rFonts w:ascii="Arial" w:hAnsi="Arial" w:cs="Arial"/>
-        </w:rPr>
-        <w:t>wrap_content</w:t>
-      </w:r>
-      <w:proofErr w:type="spellEnd"/>
-      <w:r>
-        <w:rPr>
-          <w:rFonts w:ascii="Arial" w:hAnsi="Arial" w:cs="Arial"/>
-        </w:rPr>
-        <w:t xml:space="preserve"> a 80dp.</w:t>
+        <w:t>Para darle mejor forma, se seleccionan todos los botones que estén al fondo del lado izquierdo y se cambia su atributo layout_height de wrap_content a 80dp.</w:t>
       </w:r>
     </w:p>
     <w:p>
@@ -2990,63 +2489,7 @@
         <w:rPr>
           <w:rFonts w:ascii="Arial" w:hAnsi="Arial" w:cs="Arial"/>
         </w:rPr>
-        <w:t xml:space="preserve"> </w:t>
-      </w:r>
-      <w:proofErr w:type="spellStart"/>
-      <w:r>
-        <w:rPr>
-          <w:rFonts w:ascii="Arial" w:hAnsi="Arial" w:cs="Arial"/>
-        </w:rPr>
-        <w:t>layout_height</w:t>
-      </w:r>
-      <w:proofErr w:type="spellEnd"/>
-      <w:r>
-        <w:rPr>
-          <w:rFonts w:ascii="Arial" w:hAnsi="Arial" w:cs="Arial"/>
-        </w:rPr>
-        <w:t xml:space="preserve"> como </w:t>
-      </w:r>
-      <w:proofErr w:type="spellStart"/>
-      <w:r>
-        <w:rPr>
-          <w:rFonts w:ascii="Arial" w:hAnsi="Arial" w:cs="Arial"/>
-        </w:rPr>
-        <w:t>match_parent</w:t>
-      </w:r>
-      <w:proofErr w:type="spellEnd"/>
-      <w:r>
-        <w:rPr>
-          <w:rFonts w:ascii="Arial" w:hAnsi="Arial" w:cs="Arial"/>
-        </w:rPr>
-        <w:t xml:space="preserve">, de esta forma se ajustarán al tamaño del </w:t>
-      </w:r>
-      <w:proofErr w:type="spellStart"/>
-      <w:r>
-        <w:rPr>
-          <w:rFonts w:ascii="Arial" w:hAnsi="Arial" w:cs="Arial"/>
-        </w:rPr>
-        <w:t>Layout</w:t>
-      </w:r>
-      <w:proofErr w:type="spellEnd"/>
-      <w:r>
-        <w:rPr>
-          <w:rFonts w:ascii="Arial" w:hAnsi="Arial" w:cs="Arial"/>
-        </w:rPr>
-        <w:t xml:space="preserve"> automáticamente. Para evitar que los botones estén demasiado juntos, en la lupa de los atributos hay que buscar “</w:t>
-      </w:r>
-      <w:proofErr w:type="spellStart"/>
-      <w:r>
-        <w:rPr>
-          <w:rFonts w:ascii="Arial" w:hAnsi="Arial" w:cs="Arial"/>
-        </w:rPr>
-        <w:t>inset</w:t>
-      </w:r>
-      <w:proofErr w:type="spellEnd"/>
-      <w:r>
-        <w:rPr>
-          <w:rFonts w:ascii="Arial" w:hAnsi="Arial" w:cs="Arial"/>
-        </w:rPr>
-        <w:t xml:space="preserve">”, y configurar los resultados como “2dp”, esto ajustara un poco el tamaño para que los botones no se vean tan justos. </w:t>
+        <w:t xml:space="preserve"> layout_height como match_parent, de esta forma se ajustarán al tamaño del Layout automáticamente. Para evitar que los botones estén demasiado juntos, en la lupa de los atributos hay que buscar “inset”, y configurar los resultados como “2dp”, esto ajustara un poco el tamaño para que los botones no se vean tan justos. </w:t>
       </w:r>
       <w:r>
         <w:rPr>
@@ -3060,21 +2503,7 @@
         </w:rPr>
         <w:lastRenderedPageBreak/>
         <w:tab/>
-        <w:t>El “</w:t>
-      </w:r>
-      <w:proofErr w:type="spellStart"/>
-      <w:r>
-        <w:rPr>
-          <w:rFonts w:ascii="Arial" w:hAnsi="Arial" w:cs="Arial"/>
-        </w:rPr>
-        <w:t>layout_height</w:t>
-      </w:r>
-      <w:proofErr w:type="spellEnd"/>
-      <w:r>
-        <w:rPr>
-          <w:rFonts w:ascii="Arial" w:hAnsi="Arial" w:cs="Arial"/>
-        </w:rPr>
-        <w:t xml:space="preserve">” de todos los botones debería ajustarse a 1 automáticamente, pero de no ser el caso se debe ajustar manualmente y dejarse 1. El resultado debe verse </w:t>
+        <w:t xml:space="preserve">El “layout_height” de todos los botones debería ajustarse a 1 automáticamente, pero de no ser el caso se debe ajustar manualmente y dejarse 1. El resultado debe verse </w:t>
       </w:r>
       <w:r>
         <w:rPr>
@@ -3242,105 +2671,7 @@
           <w:rFonts w:ascii="Arial" w:hAnsi="Arial" w:cs="Arial"/>
         </w:rPr>
         <w:tab/>
-        <w:t xml:space="preserve">Lo siguiente es añadir a la pantalla los 4 </w:t>
-      </w:r>
-      <w:proofErr w:type="spellStart"/>
-      <w:r>
-        <w:rPr>
-          <w:rFonts w:ascii="Arial" w:hAnsi="Arial" w:cs="Arial"/>
-        </w:rPr>
-        <w:t>TextView</w:t>
-      </w:r>
-      <w:proofErr w:type="spellEnd"/>
-      <w:r>
-        <w:rPr>
-          <w:rFonts w:ascii="Arial" w:hAnsi="Arial" w:cs="Arial"/>
-        </w:rPr>
-        <w:t xml:space="preserve"> que servirán para mostrar la información. Para eso se arrastran a la pantalla, se adjuntan los limites laterales al borde de la pantalla y los inferiores al límite superior del componente de abajo, de la misma forma en que se hizo con los </w:t>
-      </w:r>
-      <w:proofErr w:type="spellStart"/>
-      <w:r>
-        <w:rPr>
-          <w:rFonts w:ascii="Arial" w:hAnsi="Arial" w:cs="Arial"/>
-        </w:rPr>
-        <w:t>Layout</w:t>
-      </w:r>
-      <w:proofErr w:type="spellEnd"/>
-      <w:r>
-        <w:rPr>
-          <w:rFonts w:ascii="Arial" w:hAnsi="Arial" w:cs="Arial"/>
-        </w:rPr>
-        <w:t xml:space="preserve">. Para una mejor visión de estos se ajusta el </w:t>
-      </w:r>
-      <w:proofErr w:type="spellStart"/>
-      <w:r>
-        <w:rPr>
-          <w:rFonts w:ascii="Arial" w:hAnsi="Arial" w:cs="Arial"/>
-        </w:rPr>
-        <w:t>layout_width</w:t>
-      </w:r>
-      <w:proofErr w:type="spellEnd"/>
-      <w:r>
-        <w:rPr>
-          <w:rFonts w:ascii="Arial" w:hAnsi="Arial" w:cs="Arial"/>
-        </w:rPr>
-        <w:t xml:space="preserve"> en 0dp y el </w:t>
-      </w:r>
-      <w:proofErr w:type="spellStart"/>
-      <w:r>
-        <w:rPr>
-          <w:rFonts w:ascii="Arial" w:hAnsi="Arial" w:cs="Arial"/>
-        </w:rPr>
-        <w:t>layout_height</w:t>
-      </w:r>
-      <w:proofErr w:type="spellEnd"/>
-      <w:r>
-        <w:rPr>
-          <w:rFonts w:ascii="Arial" w:hAnsi="Arial" w:cs="Arial"/>
-        </w:rPr>
-        <w:t xml:space="preserve"> en 40dp. Se elimina el texto de atributo “Text” para que estos se encuentren en blanco al momento de iniciar el programa, y se busca el atributo “</w:t>
-      </w:r>
-      <w:proofErr w:type="spellStart"/>
-      <w:r>
-        <w:rPr>
-          <w:rFonts w:ascii="Arial" w:hAnsi="Arial" w:cs="Arial"/>
-        </w:rPr>
-        <w:t>TextSize</w:t>
-      </w:r>
-      <w:proofErr w:type="spellEnd"/>
-      <w:r>
-        <w:rPr>
-          <w:rFonts w:ascii="Arial" w:hAnsi="Arial" w:cs="Arial"/>
-        </w:rPr>
-        <w:t>”, al cual se le da un valor de 25sp para visualizar los mensajes que aparezcan en estos. Cabe mencionar que se usa “</w:t>
-      </w:r>
-      <w:proofErr w:type="spellStart"/>
-      <w:r>
-        <w:rPr>
-          <w:rFonts w:ascii="Arial" w:hAnsi="Arial" w:cs="Arial"/>
-        </w:rPr>
-        <w:t>dp</w:t>
-      </w:r>
-      <w:proofErr w:type="spellEnd"/>
-      <w:r>
-        <w:rPr>
-          <w:rFonts w:ascii="Arial" w:hAnsi="Arial" w:cs="Arial"/>
-        </w:rPr>
-        <w:t>” para el tamaño de los objetos, y “</w:t>
-      </w:r>
-      <w:proofErr w:type="spellStart"/>
-      <w:r>
-        <w:rPr>
-          <w:rFonts w:ascii="Arial" w:hAnsi="Arial" w:cs="Arial"/>
-        </w:rPr>
-        <w:t>sp</w:t>
-      </w:r>
-      <w:proofErr w:type="spellEnd"/>
-      <w:r>
-        <w:rPr>
-          <w:rFonts w:ascii="Arial" w:hAnsi="Arial" w:cs="Arial"/>
-        </w:rPr>
-        <w:t>” para el tamaño del texto.</w:t>
+        <w:t>Lo siguiente es añadir a la pantalla los 4 TextView que servirán para mostrar la información. Para eso se arrastran a la pantalla, se adjuntan los limites laterales al borde de la pantalla y los inferiores al límite superior del componente de abajo, de la misma forma en que se hizo con los Layout. Para una mejor visión de estos se ajusta el layout_width en 0dp y el layout_height en 40dp. Se elimina el texto de atributo “Text” para que estos se encuentren en blanco al momento de iniciar el programa, y se busca el atributo “TextSize”, al cual se le da un valor de 25sp para visualizar los mensajes que aparezcan en estos. Cabe mencionar que se usa “dp” para el tamaño de los objetos, y “sp” para el tamaño del texto.</w:t>
       </w:r>
     </w:p>
     <w:p>
@@ -3362,21 +2693,7 @@
           <w:rFonts w:ascii="Arial" w:hAnsi="Arial" w:cs="Arial"/>
         </w:rPr>
         <w:tab/>
-        <w:t>Si se desea cambiar el color de los botones existe dos opciones: La primera es buscar el atributo “</w:t>
-      </w:r>
-      <w:proofErr w:type="spellStart"/>
-      <w:r>
-        <w:rPr>
-          <w:rFonts w:ascii="Arial" w:hAnsi="Arial" w:cs="Arial"/>
-        </w:rPr>
-        <w:t>backgroundTint</w:t>
-      </w:r>
-      <w:proofErr w:type="spellEnd"/>
-      <w:r>
-        <w:rPr>
-          <w:rFonts w:ascii="Arial" w:hAnsi="Arial" w:cs="Arial"/>
-        </w:rPr>
-        <w:t>” y ajustar el color desde ahí.</w:t>
+        <w:t>Si se desea cambiar el color de los botones existe dos opciones: La primera es buscar el atributo “backgroundTint” y ajustar el color desde ahí.</w:t>
       </w:r>
     </w:p>
     <w:p>
@@ -3626,35 +2943,7 @@
         <w:rPr>
           <w:rFonts w:ascii="Arial" w:hAnsi="Arial" w:cs="Arial"/>
         </w:rPr>
-        <w:t>La segunda opción es crear un nuevo color, para esto se debe ir a archivo “colors.xml”, el cual se encuentra en la carpeta “</w:t>
-      </w:r>
-      <w:proofErr w:type="spellStart"/>
-      <w:r>
-        <w:rPr>
-          <w:rFonts w:ascii="Arial" w:hAnsi="Arial" w:cs="Arial"/>
-        </w:rPr>
-        <w:t>values</w:t>
-      </w:r>
-      <w:proofErr w:type="spellEnd"/>
-      <w:r>
-        <w:rPr>
-          <w:rFonts w:ascii="Arial" w:hAnsi="Arial" w:cs="Arial"/>
-        </w:rPr>
-        <w:t xml:space="preserve">” dentro de “res”. Una vez aquí, se crea un nuevo color con la línea de código “&lt;color </w:t>
-      </w:r>
-      <w:proofErr w:type="spellStart"/>
-      <w:r>
-        <w:rPr>
-          <w:rFonts w:ascii="Arial" w:hAnsi="Arial" w:cs="Arial"/>
-        </w:rPr>
-        <w:t>name</w:t>
-      </w:r>
-      <w:proofErr w:type="spellEnd"/>
-      <w:r>
-        <w:rPr>
-          <w:rFonts w:ascii="Arial" w:hAnsi="Arial" w:cs="Arial"/>
-        </w:rPr>
-        <w:t>="(</w:t>
+        <w:t>La segunda opción es crear un nuevo color, para esto se debe ir a archivo “colors.xml”, el cual se encuentra en la carpeta “values” dentro de “res”. Una vez aquí, se crea un nuevo color con la línea de código “&lt;color name="(</w:t>
       </w:r>
       <w:r>
         <w:rPr>
@@ -3942,21 +3231,7 @@
         <w:rPr>
           <w:rFonts w:ascii="Arial" w:hAnsi="Arial" w:cs="Arial"/>
         </w:rPr>
-        <w:t>Por último, en el atributo “</w:t>
-      </w:r>
-      <w:proofErr w:type="spellStart"/>
-      <w:r>
-        <w:rPr>
-          <w:rFonts w:ascii="Arial" w:hAnsi="Arial" w:cs="Arial"/>
-        </w:rPr>
-        <w:t>backgroundTint</w:t>
-      </w:r>
-      <w:proofErr w:type="spellEnd"/>
-      <w:r>
-        <w:rPr>
-          <w:rFonts w:ascii="Arial" w:hAnsi="Arial" w:cs="Arial"/>
-        </w:rPr>
-        <w:t>” se busca el color escribiendo “@color/ (</w:t>
+        <w:t>Por último, en el atributo “backgroundTint” se busca el color escribiendo “@color/ (</w:t>
       </w:r>
       <w:r>
         <w:rPr>
@@ -4159,49 +3434,7 @@
         <w:rPr>
           <w:rFonts w:ascii="Arial" w:hAnsi="Arial" w:cs="Arial"/>
         </w:rPr>
-        <w:t xml:space="preserve"> también existen dos formas: La primera es escribir el nombre del botón directamente en el atributo “Text”, esto es posible, sin embargo, la aplicación de Android Studio sugiere no hacerlo, en su lugar, la otra opción es ir al archivo “string.xml”, el cual se encuentra en el mismo lugar que “color.xml”, y aquí crear una </w:t>
-      </w:r>
-      <w:proofErr w:type="spellStart"/>
-      <w:r>
-        <w:rPr>
-          <w:rFonts w:ascii="Arial" w:hAnsi="Arial" w:cs="Arial"/>
-        </w:rPr>
-        <w:t>String</w:t>
-      </w:r>
-      <w:proofErr w:type="spellEnd"/>
-      <w:r>
-        <w:rPr>
-          <w:rFonts w:ascii="Arial" w:hAnsi="Arial" w:cs="Arial"/>
-        </w:rPr>
-        <w:t xml:space="preserve"> nuevo, que contenga el mensaje, esto logra añadiendo el comando “&lt;</w:t>
-      </w:r>
-      <w:proofErr w:type="spellStart"/>
-      <w:r>
-        <w:rPr>
-          <w:rFonts w:ascii="Arial" w:hAnsi="Arial" w:cs="Arial"/>
-        </w:rPr>
-        <w:t>string</w:t>
-      </w:r>
-      <w:proofErr w:type="spellEnd"/>
-      <w:r>
-        <w:rPr>
-          <w:rFonts w:ascii="Arial" w:hAnsi="Arial" w:cs="Arial"/>
-        </w:rPr>
-        <w:t xml:space="preserve"> </w:t>
-      </w:r>
-      <w:proofErr w:type="spellStart"/>
-      <w:r>
-        <w:rPr>
-          <w:rFonts w:ascii="Arial" w:hAnsi="Arial" w:cs="Arial"/>
-        </w:rPr>
-        <w:t>name</w:t>
-      </w:r>
-      <w:proofErr w:type="spellEnd"/>
-      <w:r>
-        <w:rPr>
-          <w:rFonts w:ascii="Arial" w:hAnsi="Arial" w:cs="Arial"/>
-        </w:rPr>
-        <w:t>="(</w:t>
+        <w:t xml:space="preserve"> también existen dos formas: La primera es escribir el nombre del botón directamente en el atributo “Text”, esto es posible, sin embargo, la aplicación de Android Studio sugiere no hacerlo, en su lugar, la otra opción es ir al archivo “string.xml”, el cual se encuentra en el mismo lugar que “color.xml”, y aquí crear una String nuevo, que contenga el mensaje, esto logra añadiendo el comando “&lt;string name="(</w:t>
       </w:r>
       <w:r>
         <w:rPr>
@@ -4227,21 +3460,7 @@
         <w:rPr>
           <w:rFonts w:ascii="Arial" w:hAnsi="Arial" w:cs="Arial"/>
         </w:rPr>
-        <w:t>)&lt;/</w:t>
-      </w:r>
-      <w:proofErr w:type="spellStart"/>
-      <w:r>
-        <w:rPr>
-          <w:rFonts w:ascii="Arial" w:hAnsi="Arial" w:cs="Arial"/>
-        </w:rPr>
-        <w:t>string</w:t>
-      </w:r>
-      <w:proofErr w:type="spellEnd"/>
-      <w:r>
-        <w:rPr>
-          <w:rFonts w:ascii="Arial" w:hAnsi="Arial" w:cs="Arial"/>
-        </w:rPr>
-        <w:t>&gt; “.</w:t>
+        <w:t>)&lt;/string&gt; “.</w:t>
       </w:r>
       <w:r>
         <w:rPr>
@@ -4263,35 +3482,7 @@
         </w:rPr>
         <w:lastRenderedPageBreak/>
         <w:tab/>
-        <w:t xml:space="preserve">Y finalmente agregar en el atributo Text el </w:t>
-      </w:r>
-      <w:proofErr w:type="spellStart"/>
-      <w:r>
-        <w:rPr>
-          <w:rFonts w:ascii="Arial" w:hAnsi="Arial" w:cs="Arial"/>
-        </w:rPr>
-        <w:t>String</w:t>
-      </w:r>
-      <w:proofErr w:type="spellEnd"/>
-      <w:r>
-        <w:rPr>
-          <w:rFonts w:ascii="Arial" w:hAnsi="Arial" w:cs="Arial"/>
-        </w:rPr>
-        <w:t xml:space="preserve"> creado, escribiendo “@</w:t>
-      </w:r>
-      <w:proofErr w:type="spellStart"/>
-      <w:r>
-        <w:rPr>
-          <w:rFonts w:ascii="Arial" w:hAnsi="Arial" w:cs="Arial"/>
-        </w:rPr>
-        <w:t>string</w:t>
-      </w:r>
-      <w:proofErr w:type="spellEnd"/>
-      <w:r>
-        <w:rPr>
-          <w:rFonts w:ascii="Arial" w:hAnsi="Arial" w:cs="Arial"/>
-        </w:rPr>
-        <w:t>/ (</w:t>
+        <w:t>Y finalmente agregar en el atributo Text el String creado, escribiendo “@string/ (</w:t>
       </w:r>
       <w:r>
         <w:rPr>
@@ -4310,35 +3501,7 @@
         <w:rPr>
           <w:rFonts w:ascii="Arial" w:hAnsi="Arial" w:cs="Arial"/>
         </w:rPr>
-        <w:t xml:space="preserve">, y un color blanco para que contraste con el fondo gris del botón, es importante definir un color de letra, dado que, si no se hace, la letra tomara automáticamente el color del fondo general, el variará dependiendo si el dispositivo se encuentra en modo claro u oscuro. También se añadió un </w:t>
-      </w:r>
-      <w:proofErr w:type="spellStart"/>
-      <w:r>
-        <w:rPr>
-          <w:rFonts w:ascii="Arial" w:hAnsi="Arial" w:cs="Arial"/>
-        </w:rPr>
-        <w:t>padding</w:t>
-      </w:r>
-      <w:proofErr w:type="spellEnd"/>
-      <w:r>
-        <w:rPr>
-          <w:rFonts w:ascii="Arial" w:hAnsi="Arial" w:cs="Arial"/>
-        </w:rPr>
-        <w:t xml:space="preserve"> de 0dp, como su valor es de 0 no afecta demasiado y puede omitirse, pero añadir este atributo ayuda a que se ajuste correctamente el tamaño de los botones, los cuales crecen según el tamaño del mensaje que estos muestran, pero vuelven a tener el mismo tamaño con un </w:t>
-      </w:r>
-      <w:proofErr w:type="spellStart"/>
-      <w:r>
-        <w:rPr>
-          <w:rFonts w:ascii="Arial" w:hAnsi="Arial" w:cs="Arial"/>
-        </w:rPr>
-        <w:t>padding</w:t>
-      </w:r>
-      <w:proofErr w:type="spellEnd"/>
-      <w:r>
-        <w:rPr>
-          <w:rFonts w:ascii="Arial" w:hAnsi="Arial" w:cs="Arial"/>
-        </w:rPr>
-        <w:t>.</w:t>
+        <w:t>, y un color blanco para que contraste con el fondo gris del botón, es importante definir un color de letra, dado que, si no se hace, la letra tomara automáticamente el color del fondo general, el variará dependiendo si el dispositivo se encuentra en modo claro u oscuro. También se añadió un padding de 0dp, como su valor es de 0 no afecta demasiado y puede omitirse, pero añadir este atributo ayuda a que se ajuste correctamente el tamaño de los botones, los cuales crecen según el tamaño del mensaje que estos muestran, pero vuelven a tener el mismo tamaño con un padding.</w:t>
       </w:r>
     </w:p>
     <w:p>
@@ -4603,35 +3766,7 @@
           <w:rFonts w:ascii="Arial" w:hAnsi="Arial" w:cs="Arial"/>
         </w:rPr>
         <w:tab/>
-        <w:t xml:space="preserve">Al igual que para el caso de los colores, es útil crear un </w:t>
-      </w:r>
-      <w:proofErr w:type="spellStart"/>
-      <w:r>
-        <w:rPr>
-          <w:rFonts w:ascii="Arial" w:hAnsi="Arial" w:cs="Arial"/>
-        </w:rPr>
-        <w:t>String</w:t>
-      </w:r>
-      <w:proofErr w:type="spellEnd"/>
-      <w:r>
-        <w:rPr>
-          <w:rFonts w:ascii="Arial" w:hAnsi="Arial" w:cs="Arial"/>
-        </w:rPr>
-        <w:t xml:space="preserve"> por si en otro momento debe usarse. A continuación, se presentarán todos los </w:t>
-      </w:r>
-      <w:proofErr w:type="spellStart"/>
-      <w:r>
-        <w:rPr>
-          <w:rFonts w:ascii="Arial" w:hAnsi="Arial" w:cs="Arial"/>
-        </w:rPr>
-        <w:t>String</w:t>
-      </w:r>
-      <w:proofErr w:type="spellEnd"/>
-      <w:r>
-        <w:rPr>
-          <w:rFonts w:ascii="Arial" w:hAnsi="Arial" w:cs="Arial"/>
-        </w:rPr>
-        <w:t xml:space="preserve"> y colores que se están utilizando para este proyecto.</w:t>
+        <w:t>Al igual que para el caso de los colores, es útil crear un String por si en otro momento debe usarse. A continuación, se presentarán todos los String y colores que se están utilizando para este proyecto.</w:t>
       </w:r>
     </w:p>
     <w:p>
@@ -4918,21 +4053,7 @@
         <w:rPr>
           <w:rFonts w:ascii="Arial" w:hAnsi="Arial" w:cs="Arial"/>
         </w:rPr>
-        <w:t>la “</w:t>
-      </w:r>
-      <w:proofErr w:type="spellStart"/>
-      <w:r>
-        <w:rPr>
-          <w:rFonts w:ascii="Arial" w:hAnsi="Arial" w:cs="Arial"/>
-        </w:rPr>
-        <w:t>ActionBar</w:t>
-      </w:r>
-      <w:proofErr w:type="spellEnd"/>
-      <w:r>
-        <w:rPr>
-          <w:rFonts w:ascii="Arial" w:hAnsi="Arial" w:cs="Arial"/>
-        </w:rPr>
-        <w:t>”, la cual es una pequeña barra con el nombre de la aplicación, esta viene por defecto al crear un programa.</w:t>
+        <w:t>la “ActionBar”, la cual es una pequeña barra con el nombre de la aplicación, esta viene por defecto al crear un programa.</w:t>
       </w:r>
     </w:p>
     <w:p>
@@ -5067,35 +4188,7 @@
         <w:rPr>
           <w:rFonts w:ascii="Arial" w:hAnsi="Arial" w:cs="Arial"/>
         </w:rPr>
-        <w:t>Para quitarla debe ir al archivo “themes.xml”, que se encuentra en la carpeta “</w:t>
-      </w:r>
-      <w:proofErr w:type="spellStart"/>
-      <w:r>
-        <w:rPr>
-          <w:rFonts w:ascii="Arial" w:hAnsi="Arial" w:cs="Arial"/>
-        </w:rPr>
-        <w:t>themes</w:t>
-      </w:r>
-      <w:proofErr w:type="spellEnd"/>
-      <w:r>
-        <w:rPr>
-          <w:rFonts w:ascii="Arial" w:hAnsi="Arial" w:cs="Arial"/>
-        </w:rPr>
-        <w:t>”, dentro de “</w:t>
-      </w:r>
-      <w:proofErr w:type="spellStart"/>
-      <w:r>
-        <w:rPr>
-          <w:rFonts w:ascii="Arial" w:hAnsi="Arial" w:cs="Arial"/>
-        </w:rPr>
-        <w:t>value</w:t>
-      </w:r>
-      <w:proofErr w:type="spellEnd"/>
-      <w:r>
-        <w:rPr>
-          <w:rFonts w:ascii="Arial" w:hAnsi="Arial" w:cs="Arial"/>
-        </w:rPr>
-        <w:t>”.</w:t>
+        <w:t>Para quitarla debe ir al archivo “themes.xml”, que se encuentra en la carpeta “themes”, dentro de “value”.</w:t>
       </w:r>
     </w:p>
     <w:p>
@@ -5124,63 +4217,7 @@
         </w:rPr>
         <w:lastRenderedPageBreak/>
         <w:tab/>
-        <w:t>Aquí se debe cambiar la parte que dice “</w:t>
-      </w:r>
-      <w:proofErr w:type="spellStart"/>
-      <w:r>
-        <w:rPr>
-          <w:rFonts w:ascii="Arial" w:hAnsi="Arial" w:cs="Arial"/>
-        </w:rPr>
-        <w:t>DarkActionBar</w:t>
-      </w:r>
-      <w:proofErr w:type="spellEnd"/>
-      <w:r>
-        <w:rPr>
-          <w:rFonts w:ascii="Arial" w:hAnsi="Arial" w:cs="Arial"/>
-        </w:rPr>
-        <w:t>” por “</w:t>
-      </w:r>
-      <w:proofErr w:type="spellStart"/>
-      <w:r>
-        <w:rPr>
-          <w:rFonts w:ascii="Arial" w:hAnsi="Arial" w:cs="Arial"/>
-        </w:rPr>
-        <w:t>NoActionBar</w:t>
-      </w:r>
-      <w:proofErr w:type="spellEnd"/>
-      <w:r>
-        <w:rPr>
-          <w:rFonts w:ascii="Arial" w:hAnsi="Arial" w:cs="Arial"/>
-        </w:rPr>
-        <w:t>”. Esto se debe hacer en los dos archivos “</w:t>
-      </w:r>
-      <w:proofErr w:type="spellStart"/>
-      <w:r>
-        <w:rPr>
-          <w:rFonts w:ascii="Arial" w:hAnsi="Arial" w:cs="Arial"/>
-        </w:rPr>
-        <w:t>themes</w:t>
-      </w:r>
-      <w:proofErr w:type="spellEnd"/>
-      <w:r>
-        <w:rPr>
-          <w:rFonts w:ascii="Arial" w:hAnsi="Arial" w:cs="Arial"/>
-        </w:rPr>
-        <w:t>”. El archivo “</w:t>
-      </w:r>
-      <w:proofErr w:type="spellStart"/>
-      <w:r>
-        <w:rPr>
-          <w:rFonts w:ascii="Arial" w:hAnsi="Arial" w:cs="Arial"/>
-        </w:rPr>
-        <w:t>night</w:t>
-      </w:r>
-      <w:proofErr w:type="spellEnd"/>
-      <w:r>
-        <w:rPr>
-          <w:rFonts w:ascii="Arial" w:hAnsi="Arial" w:cs="Arial"/>
-        </w:rPr>
-        <w:t>” corresponde al modo oscuro del teléfono.</w:t>
+        <w:t>Aquí se debe cambiar la parte que dice “DarkActionBar” por “NoActionBar”. Esto se debe hacer en los dos archivos “themes”. El archivo “night” corresponde al modo oscuro del teléfono.</w:t>
       </w:r>
     </w:p>
     <w:p>
@@ -5376,77 +4413,7 @@
           <w:rFonts w:ascii="Arial" w:hAnsi="Arial" w:cs="Arial"/>
         </w:rPr>
         <w:tab/>
-        <w:t xml:space="preserve">Para crear la otra </w:t>
-      </w:r>
-      <w:proofErr w:type="spellStart"/>
-      <w:r>
-        <w:rPr>
-          <w:rFonts w:ascii="Arial" w:hAnsi="Arial" w:cs="Arial"/>
-        </w:rPr>
-        <w:t>pagina</w:t>
-      </w:r>
-      <w:proofErr w:type="spellEnd"/>
-      <w:r>
-        <w:rPr>
-          <w:rFonts w:ascii="Arial" w:hAnsi="Arial" w:cs="Arial"/>
-        </w:rPr>
-        <w:t xml:space="preserve"> hay que crear una nueva “</w:t>
-      </w:r>
-      <w:proofErr w:type="spellStart"/>
-      <w:r>
-        <w:rPr>
-          <w:rFonts w:ascii="Arial" w:hAnsi="Arial" w:cs="Arial"/>
-        </w:rPr>
-        <w:t>activity</w:t>
-      </w:r>
-      <w:proofErr w:type="spellEnd"/>
-      <w:r>
-        <w:rPr>
-          <w:rFonts w:ascii="Arial" w:hAnsi="Arial" w:cs="Arial"/>
-        </w:rPr>
-        <w:t>”, para esto se ingresa en “File”–&gt; “New”–&gt; “</w:t>
-      </w:r>
-      <w:proofErr w:type="spellStart"/>
-      <w:r>
-        <w:rPr>
-          <w:rFonts w:ascii="Arial" w:hAnsi="Arial" w:cs="Arial"/>
-        </w:rPr>
-        <w:t>Activity</w:t>
-      </w:r>
-      <w:proofErr w:type="spellEnd"/>
-      <w:r>
-        <w:rPr>
-          <w:rFonts w:ascii="Arial" w:hAnsi="Arial" w:cs="Arial"/>
-        </w:rPr>
-        <w:t>”–&gt; “</w:t>
-      </w:r>
-      <w:proofErr w:type="spellStart"/>
-      <w:r>
-        <w:rPr>
-          <w:rFonts w:ascii="Arial" w:hAnsi="Arial" w:cs="Arial"/>
-        </w:rPr>
-        <w:t>Empty</w:t>
-      </w:r>
-      <w:proofErr w:type="spellEnd"/>
-      <w:r>
-        <w:rPr>
-          <w:rFonts w:ascii="Arial" w:hAnsi="Arial" w:cs="Arial"/>
-        </w:rPr>
-        <w:t xml:space="preserve"> </w:t>
-      </w:r>
-      <w:proofErr w:type="spellStart"/>
-      <w:r>
-        <w:rPr>
-          <w:rFonts w:ascii="Arial" w:hAnsi="Arial" w:cs="Arial"/>
-        </w:rPr>
-        <w:t>Activity</w:t>
-      </w:r>
-      <w:proofErr w:type="spellEnd"/>
-      <w:r>
-        <w:rPr>
-          <w:rFonts w:ascii="Arial" w:hAnsi="Arial" w:cs="Arial"/>
-        </w:rPr>
-        <w:t>”.</w:t>
+        <w:t>Para crear la otra pagina hay que crear una nueva “activity”, para esto se ingresa en “File”–&gt; “New”–&gt; “Activity”–&gt; “Empty Activity”.</w:t>
       </w:r>
     </w:p>
     <w:p>
@@ -5611,24 +4578,8 @@
         <w:rPr>
           <w:rFonts w:ascii="Arial" w:hAnsi="Arial" w:cs="Arial"/>
         </w:rPr>
-        <w:t>Se cambia el nombre a Dispositivos y se presiona en “</w:t>
-      </w:r>
-      <w:proofErr w:type="spellStart"/>
-      <w:r>
-        <w:rPr>
-          <w:rFonts w:ascii="Arial" w:hAnsi="Arial" w:cs="Arial"/>
-        </w:rPr>
-        <w:t>Finish</w:t>
-      </w:r>
-      <w:proofErr w:type="spellEnd"/>
-      <w:r>
-        <w:rPr>
-          <w:rFonts w:ascii="Arial" w:hAnsi="Arial" w:cs="Arial"/>
-        </w:rPr>
-        <w:t>”.</w:t>
-      </w:r>
-      <w:bookmarkStart w:id="0" w:name="_GoBack"/>
-      <w:bookmarkEnd w:id="0"/>
+        <w:t>Se cambia el nombre a Dispositivos y se presiona en “Finish”.</w:t>
+      </w:r>
     </w:p>
     <w:p>
       <w:pPr>
@@ -5650,21 +4601,7 @@
         <w:rPr>
           <w:rFonts w:ascii="Arial" w:hAnsi="Arial" w:cs="Arial"/>
         </w:rPr>
-        <w:t>Esto creara un nuevo archivo .java para el código y uno .</w:t>
-      </w:r>
-      <w:proofErr w:type="spellStart"/>
-      <w:r>
-        <w:rPr>
-          <w:rFonts w:ascii="Arial" w:hAnsi="Arial" w:cs="Arial"/>
-        </w:rPr>
-        <w:t>xml</w:t>
-      </w:r>
-      <w:proofErr w:type="spellEnd"/>
-      <w:r>
-        <w:rPr>
-          <w:rFonts w:ascii="Arial" w:hAnsi="Arial" w:cs="Arial"/>
-        </w:rPr>
-        <w:t xml:space="preserve"> para la interfaz gráfica.</w:t>
+        <w:t>Esto creara un nuevo archivo .java para el código y uno .xml para la interfaz gráfica.</w:t>
       </w:r>
     </w:p>
     <w:p>
@@ -5761,21 +4698,7 @@
         <w:rPr>
           <w:rFonts w:ascii="Arial" w:hAnsi="Arial" w:cs="Arial"/>
         </w:rPr>
-        <w:t>Para acceder a las interfaces graficas de cada página hay que dirigirse a la carpeta “res” y luego en “</w:t>
-      </w:r>
-      <w:proofErr w:type="spellStart"/>
-      <w:r>
-        <w:rPr>
-          <w:rFonts w:ascii="Arial" w:hAnsi="Arial" w:cs="Arial"/>
-        </w:rPr>
-        <w:t>layout</w:t>
-      </w:r>
-      <w:proofErr w:type="spellEnd"/>
-      <w:r>
-        <w:rPr>
-          <w:rFonts w:ascii="Arial" w:hAnsi="Arial" w:cs="Arial"/>
-        </w:rPr>
-        <w:t xml:space="preserve">”, en esta se </w:t>
+        <w:t xml:space="preserve">Para acceder a las interfaces graficas de cada página hay que dirigirse a la carpeta “res” y luego en “layout”, en esta se </w:t>
       </w:r>
       <w:r>
         <w:rPr>
@@ -5787,21 +4710,7 @@
         <w:rPr>
           <w:rFonts w:ascii="Arial" w:hAnsi="Arial" w:cs="Arial"/>
         </w:rPr>
-        <w:t xml:space="preserve"> tres archivos .</w:t>
-      </w:r>
-      <w:proofErr w:type="spellStart"/>
-      <w:r>
-        <w:rPr>
-          <w:rFonts w:ascii="Arial" w:hAnsi="Arial" w:cs="Arial"/>
-        </w:rPr>
-        <w:t>xml</w:t>
-      </w:r>
-      <w:proofErr w:type="spellEnd"/>
-      <w:r>
-        <w:rPr>
-          <w:rFonts w:ascii="Arial" w:hAnsi="Arial" w:cs="Arial"/>
-        </w:rPr>
-        <w:t xml:space="preserve">, los cuales corresponden a </w:t>
+        <w:t xml:space="preserve"> tres archivos .xml, los cuales corresponden a </w:t>
       </w:r>
       <w:r>
         <w:rPr>
@@ -5813,35 +4722,7 @@
         <w:rPr>
           <w:rFonts w:ascii="Arial" w:hAnsi="Arial" w:cs="Arial"/>
         </w:rPr>
-        <w:t>“</w:t>
-      </w:r>
-      <w:proofErr w:type="spellStart"/>
-      <w:r>
-        <w:rPr>
-          <w:rFonts w:ascii="Arial" w:hAnsi="Arial" w:cs="Arial"/>
-        </w:rPr>
-        <w:t>activity_dispositivos</w:t>
-      </w:r>
-      <w:proofErr w:type="spellEnd"/>
-      <w:r>
-        <w:rPr>
-          <w:rFonts w:ascii="Arial" w:hAnsi="Arial" w:cs="Arial"/>
-        </w:rPr>
-        <w:t>” y “</w:t>
-      </w:r>
-      <w:proofErr w:type="spellStart"/>
-      <w:r>
-        <w:rPr>
-          <w:rFonts w:ascii="Arial" w:hAnsi="Arial" w:cs="Arial"/>
-        </w:rPr>
-        <w:t>dispositivos_encontrados</w:t>
-      </w:r>
-      <w:proofErr w:type="spellEnd"/>
-      <w:r>
-        <w:rPr>
-          <w:rFonts w:ascii="Arial" w:hAnsi="Arial" w:cs="Arial"/>
-        </w:rPr>
-        <w:t>”</w:t>
+        <w:t>“activity_dispositivos” y “dispositivos_encontrados”</w:t>
       </w:r>
       <w:r>
         <w:rPr>
@@ -6055,83 +4936,19 @@
           <w:rFonts w:ascii="Arial" w:hAnsi="Arial" w:cs="Arial"/>
         </w:rPr>
         <w:tab/>
-        <w:t>Para crear el archivo .</w:t>
-      </w:r>
-      <w:proofErr w:type="spellStart"/>
-      <w:r>
-        <w:rPr>
-          <w:rFonts w:ascii="Arial" w:hAnsi="Arial" w:cs="Arial"/>
-        </w:rPr>
-        <w:t>xml</w:t>
-      </w:r>
-      <w:proofErr w:type="spellEnd"/>
-      <w:r>
-        <w:rPr>
-          <w:rFonts w:ascii="Arial" w:hAnsi="Arial" w:cs="Arial"/>
-        </w:rPr>
-        <w:t xml:space="preserve"> de </w:t>
-      </w:r>
-      <w:r>
-        <w:rPr>
-          <w:rFonts w:ascii="Arial" w:hAnsi="Arial" w:cs="Arial"/>
-        </w:rPr>
-        <w:t>“</w:t>
-      </w:r>
-      <w:proofErr w:type="spellStart"/>
-      <w:r>
-        <w:rPr>
-          <w:rFonts w:ascii="Arial" w:hAnsi="Arial" w:cs="Arial"/>
-        </w:rPr>
-        <w:t>dispositivos_encontrados</w:t>
-      </w:r>
-      <w:proofErr w:type="spellEnd"/>
-      <w:r>
-        <w:rPr>
-          <w:rFonts w:ascii="Arial" w:hAnsi="Arial" w:cs="Arial"/>
-        </w:rPr>
-        <w:t xml:space="preserve">” hay que dirigirse a la carpeta </w:t>
-      </w:r>
-      <w:proofErr w:type="spellStart"/>
-      <w:r>
-        <w:rPr>
-          <w:rFonts w:ascii="Arial" w:hAnsi="Arial" w:cs="Arial"/>
-        </w:rPr>
-        <w:t>layout</w:t>
-      </w:r>
-      <w:proofErr w:type="spellEnd"/>
-      <w:r>
-        <w:rPr>
-          <w:rFonts w:ascii="Arial" w:hAnsi="Arial" w:cs="Arial"/>
-        </w:rPr>
-        <w:t>, y aquí crear un nuevo archivo “</w:t>
-      </w:r>
-      <w:proofErr w:type="spellStart"/>
-      <w:r>
-        <w:rPr>
-          <w:rFonts w:ascii="Arial" w:hAnsi="Arial" w:cs="Arial"/>
-        </w:rPr>
-        <w:t>Layout</w:t>
-      </w:r>
-      <w:proofErr w:type="spellEnd"/>
-      <w:r>
-        <w:rPr>
-          <w:rFonts w:ascii="Arial" w:hAnsi="Arial" w:cs="Arial"/>
-        </w:rPr>
-        <w:t xml:space="preserve"> </w:t>
-      </w:r>
-      <w:proofErr w:type="spellStart"/>
-      <w:r>
-        <w:rPr>
-          <w:rFonts w:ascii="Arial" w:hAnsi="Arial" w:cs="Arial"/>
-        </w:rPr>
-        <w:t>Resource</w:t>
-      </w:r>
-      <w:proofErr w:type="spellEnd"/>
-      <w:r>
-        <w:rPr>
-          <w:rFonts w:ascii="Arial" w:hAnsi="Arial" w:cs="Arial"/>
-        </w:rPr>
-        <w:t xml:space="preserve"> File”.</w:t>
+        <w:t xml:space="preserve">Para crear el archivo .xml de </w:t>
+      </w:r>
+      <w:r>
+        <w:rPr>
+          <w:rFonts w:ascii="Arial" w:hAnsi="Arial" w:cs="Arial"/>
+        </w:rPr>
+        <w:t>“dispositivos_encontrados</w:t>
+      </w:r>
+      <w:r>
+        <w:rPr>
+          <w:rFonts w:ascii="Arial" w:hAnsi="Arial" w:cs="Arial"/>
+        </w:rPr>
+        <w:t>” hay que dirigirse a la carpeta layout, y aquí crear un nuevo archivo “Layout Resource File”.</w:t>
       </w:r>
     </w:p>
     <w:p>
@@ -6330,63 +5147,7 @@
         <w:rPr>
           <w:rFonts w:ascii="Arial" w:hAnsi="Arial" w:cs="Arial"/>
         </w:rPr>
-        <w:t xml:space="preserve"> “</w:t>
-      </w:r>
-      <w:proofErr w:type="spellStart"/>
-      <w:r>
-        <w:rPr>
-          <w:rFonts w:ascii="Arial" w:hAnsi="Arial" w:cs="Arial"/>
-        </w:rPr>
-        <w:t>activity_dispositivos</w:t>
-      </w:r>
-      <w:proofErr w:type="spellEnd"/>
-      <w:r>
-        <w:rPr>
-          <w:rFonts w:ascii="Arial" w:hAnsi="Arial" w:cs="Arial"/>
-        </w:rPr>
-        <w:t xml:space="preserve">”, esta consta esencialmente de dos cosas, un </w:t>
-      </w:r>
-      <w:proofErr w:type="spellStart"/>
-      <w:r>
-        <w:rPr>
-          <w:rFonts w:ascii="Arial" w:hAnsi="Arial" w:cs="Arial"/>
-        </w:rPr>
-        <w:t>TextView</w:t>
-      </w:r>
-      <w:proofErr w:type="spellEnd"/>
-      <w:r>
-        <w:rPr>
-          <w:rFonts w:ascii="Arial" w:hAnsi="Arial" w:cs="Arial"/>
-        </w:rPr>
-        <w:t xml:space="preserve"> con el nombre de la página, y un </w:t>
-      </w:r>
-      <w:proofErr w:type="spellStart"/>
-      <w:r>
-        <w:rPr>
-          <w:rFonts w:ascii="Arial" w:hAnsi="Arial" w:cs="Arial"/>
-        </w:rPr>
-        <w:t>ListView</w:t>
-      </w:r>
-      <w:proofErr w:type="spellEnd"/>
-      <w:r>
-        <w:rPr>
-          <w:rFonts w:ascii="Arial" w:hAnsi="Arial" w:cs="Arial"/>
-        </w:rPr>
-        <w:t>, el cual es una lista de elementos, los cuales provienen de “</w:t>
-      </w:r>
-      <w:proofErr w:type="spellStart"/>
-      <w:r>
-        <w:rPr>
-          <w:rFonts w:ascii="Arial" w:hAnsi="Arial" w:cs="Arial"/>
-        </w:rPr>
-        <w:t>dispositivos_encontrados</w:t>
-      </w:r>
-      <w:proofErr w:type="spellEnd"/>
-      <w:r>
-        <w:rPr>
-          <w:rFonts w:ascii="Arial" w:hAnsi="Arial" w:cs="Arial"/>
-        </w:rPr>
-        <w:t>”.</w:t>
+        <w:t xml:space="preserve"> “activity_dispositivos”, esta consta esencialmente de dos cosas, un TextView con el nombre de la página, y un ListView, el cual es una lista de elementos, los cuales provienen de “dispositivos_encontrados”.</w:t>
       </w:r>
     </w:p>
     <w:p>
@@ -6409,44 +5170,8 @@
         <w:rPr>
           <w:rFonts w:ascii="Arial" w:hAnsi="Arial" w:cs="Arial"/>
         </w:rPr>
-        <w:t>Siguiendo con la página de “</w:t>
-      </w:r>
-      <w:proofErr w:type="spellStart"/>
-      <w:r>
-        <w:rPr>
-          <w:rFonts w:ascii="Arial" w:hAnsi="Arial" w:cs="Arial"/>
-        </w:rPr>
-        <w:t>dispositivos_encontrados</w:t>
-      </w:r>
-      <w:proofErr w:type="spellEnd"/>
-      <w:r>
-        <w:rPr>
-          <w:rFonts w:ascii="Arial" w:hAnsi="Arial" w:cs="Arial"/>
-        </w:rPr>
-        <w:t xml:space="preserve">”, en esta simplemente se reemplaza el </w:t>
-      </w:r>
-      <w:proofErr w:type="spellStart"/>
-      <w:r>
-        <w:rPr>
-          <w:rFonts w:ascii="Arial" w:hAnsi="Arial" w:cs="Arial"/>
-        </w:rPr>
-        <w:t>ConstraintLayout</w:t>
-      </w:r>
-      <w:proofErr w:type="spellEnd"/>
-      <w:r>
-        <w:rPr>
-          <w:rFonts w:ascii="Arial" w:hAnsi="Arial" w:cs="Arial"/>
-        </w:rPr>
-        <w:t xml:space="preserve"> por un </w:t>
-      </w:r>
-      <w:proofErr w:type="spellStart"/>
-      <w:r>
-        <w:rPr>
-          <w:rFonts w:ascii="Arial" w:hAnsi="Arial" w:cs="Arial"/>
-        </w:rPr>
-        <w:t>TextView</w:t>
-      </w:r>
-      <w:proofErr w:type="spellEnd"/>
+        <w:t>Siguiendo con la página de “dispositivos_encontrados”, en esta simplemente se reemplaza el ConstraintLayout por un TextView</w:t>
+      </w:r>
     </w:p>
     <w:p>
       <w:pPr>
@@ -10669,72 +9394,8 @@
         </w:rPr>
         <w:tab/>
       </w:r>
-      <w:r>
-        <w:rPr>
-          <w:rFonts w:ascii="Arial" w:hAnsi="Arial" w:cs="Arial"/>
-          <w:noProof/>
-        </w:rPr>
-        <w:br w:type="page"/>
-      </w:r>
-    </w:p>
-    <w:p>
-      <w:pPr>
-        <w:rPr>
-          <w:rFonts w:ascii="Arial" w:hAnsi="Arial" w:cs="Arial"/>
-          <w:noProof/>
-        </w:rPr>
-      </w:pPr>
-    </w:p>
-    <w:p>
-      <w:pPr>
-        <w:pStyle w:val="Prrafodelista"/>
-        <w:numPr>
-          <w:ilvl w:val="1"/>
-          <w:numId w:val="4"/>
-        </w:numPr>
-        <w:jc w:val="both"/>
-        <w:rPr>
-          <w:rFonts w:ascii="Arial" w:hAnsi="Arial" w:cs="Arial"/>
-          <w:b/>
-          <w:noProof/>
-          <w:u w:val="single"/>
-        </w:rPr>
-      </w:pPr>
-      <w:r>
-        <w:rPr>
-          <w:rFonts w:ascii="Arial" w:hAnsi="Arial" w:cs="Arial"/>
-          <w:b/>
-          <w:noProof/>
-          <w:u w:val="single"/>
-        </w:rPr>
-        <w:t>ESP32:</w:t>
-      </w:r>
-    </w:p>
-    <w:p>
-      <w:pPr>
-        <w:ind w:left="792"/>
-        <w:jc w:val="both"/>
-        <w:rPr>
-          <w:rFonts w:ascii="Arial" w:hAnsi="Arial" w:cs="Arial"/>
-          <w:noProof/>
-        </w:rPr>
-      </w:pPr>
-      <w:r>
-        <w:rPr>
-          <w:rFonts w:ascii="Arial" w:hAnsi="Arial" w:cs="Arial"/>
-          <w:noProof/>
-        </w:rPr>
-        <w:t>A</w:t>
-      </w:r>
-    </w:p>
-    <w:p>
-      <w:pPr>
-        <w:jc w:val="both"/>
-        <w:rPr>
-          <w:rFonts w:ascii="Arial" w:hAnsi="Arial" w:cs="Arial"/>
-          <w:noProof/>
-        </w:rPr>
-      </w:pPr>
+      <w:bookmarkStart w:id="0" w:name="_GoBack"/>
+      <w:bookmarkEnd w:id="0"/>
     </w:p>
     <w:sectPr>
       <w:pgSz w:w="12240" w:h="15840"/>
@@ -10747,7 +9408,7 @@
 </file>
 
 <file path=word/endnotes.xml><?xml version="1.0" encoding="utf-8"?>
-<w:endnotes xmlns:wpc="http://schemas.microsoft.com/office/word/2010/wordprocessingCanvas" xmlns:cx="http://schemas.microsoft.com/office/drawing/2014/chartex" xmlns:cx1="http://schemas.microsoft.com/office/drawing/2015/9/8/chartex" xmlns:cx2="http://schemas.microsoft.com/office/drawing/2015/10/21/chartex" xmlns:cx3="http://schemas.microsoft.com/office/drawing/2016/5/9/chartex" xmlns:cx4="http://schemas.microsoft.com/office/drawing/2016/5/10/chartex" xmlns:cx5="http://schemas.microsoft.com/office/drawing/2016/5/11/chartex" xmlns:cx6="http://schemas.microsoft.com/office/drawing/2016/5/12/chartex" xmlns:cx7="http://schemas.microsoft.com/office/drawing/2016/5/13/chartex" xmlns:cx8="http://schemas.microsoft.com/office/drawing/2016/5/14/chartex" xmlns:mc="http://schemas.openxmlformats.org/markup-compatibility/2006" xmlns:aink="http://schemas.microsoft.com/office/drawing/2016/ink" xmlns:am3d="http://schemas.microsoft.com/office/drawing/2017/model3d" xmlns:o="urn:schemas-microsoft-com:office:office" xmlns:r="http://schemas.openxmlformats.org/officeDocument/2006/relationships" xmlns:m="http://schemas.openxmlformats.org/officeDocument/2006/math" xmlns:v="urn:schemas-microsoft-com:vml" xmlns:wp14="http://schemas.microsoft.com/office/word/2010/wordprocessingDrawing" xmlns:wp="http://schemas.openxmlformats.org/drawingml/2006/wordprocessingDrawing" xmlns:w10="urn:schemas-microsoft-com:office:word" xmlns:w="http://schemas.openxmlformats.org/wordprocessingml/2006/main" xmlns:w14="http://schemas.microsoft.com/office/word/2010/wordml" xmlns:w15="http://schemas.microsoft.com/office/word/2012/wordml" xmlns:w16cid="http://schemas.microsoft.com/office/word/2016/wordml/cid" xmlns:w16se="http://schemas.microsoft.com/office/word/2015/wordml/symex" xmlns:wpg="http://schemas.microsoft.com/office/word/2010/wordprocessingGroup" xmlns:wpi="http://schemas.microsoft.com/office/word/2010/wordprocessingInk" xmlns:wne="http://schemas.microsoft.com/office/word/2006/wordml" xmlns:wps="http://schemas.microsoft.com/office/word/2010/wordprocessingShape" mc:Ignorable="w14 w15 w16se w16cid wp14">
+<w:endnotes xmlns:wpc="http://schemas.microsoft.com/office/word/2010/wordprocessingCanvas" xmlns:mc="http://schemas.openxmlformats.org/markup-compatibility/2006" xmlns:o="urn:schemas-microsoft-com:office:office" xmlns:r="http://schemas.openxmlformats.org/officeDocument/2006/relationships" xmlns:m="http://schemas.openxmlformats.org/officeDocument/2006/math" xmlns:v="urn:schemas-microsoft-com:vml" xmlns:wp14="http://schemas.microsoft.com/office/word/2010/wordprocessingDrawing" xmlns:wp="http://schemas.openxmlformats.org/drawingml/2006/wordprocessingDrawing" xmlns:w10="urn:schemas-microsoft-com:office:word" xmlns:w="http://schemas.openxmlformats.org/wordprocessingml/2006/main" xmlns:w14="http://schemas.microsoft.com/office/word/2010/wordml" xmlns:w15="http://schemas.microsoft.com/office/word/2012/wordml" xmlns:wpg="http://schemas.microsoft.com/office/word/2010/wordprocessingGroup" xmlns:wpi="http://schemas.microsoft.com/office/word/2010/wordprocessingInk" xmlns:wne="http://schemas.microsoft.com/office/word/2006/wordml" xmlns:wps="http://schemas.microsoft.com/office/word/2010/wordprocessingShape" mc:Ignorable="w14 w15 wp14">
   <w:endnote w:type="separator" w:id="-1">
     <w:p>
       <w:pPr>
@@ -10772,7 +9433,7 @@
 </file>
 
 <file path=word/footnotes.xml><?xml version="1.0" encoding="utf-8"?>
-<w:footnotes xmlns:wpc="http://schemas.microsoft.com/office/word/2010/wordprocessingCanvas" xmlns:cx="http://schemas.microsoft.com/office/drawing/2014/chartex" xmlns:cx1="http://schemas.microsoft.com/office/drawing/2015/9/8/chartex" xmlns:cx2="http://schemas.microsoft.com/office/drawing/2015/10/21/chartex" xmlns:cx3="http://schemas.microsoft.com/office/drawing/2016/5/9/chartex" xmlns:cx4="http://schemas.microsoft.com/office/drawing/2016/5/10/chartex" xmlns:cx5="http://schemas.microsoft.com/office/drawing/2016/5/11/chartex" xmlns:cx6="http://schemas.microsoft.com/office/drawing/2016/5/12/chartex" xmlns:cx7="http://schemas.microsoft.com/office/drawing/2016/5/13/chartex" xmlns:cx8="http://schemas.microsoft.com/office/drawing/2016/5/14/chartex" xmlns:mc="http://schemas.openxmlformats.org/markup-compatibility/2006" xmlns:aink="http://schemas.microsoft.com/office/drawing/2016/ink" xmlns:am3d="http://schemas.microsoft.com/office/drawing/2017/model3d" xmlns:o="urn:schemas-microsoft-com:office:office" xmlns:r="http://schemas.openxmlformats.org/officeDocument/2006/relationships" xmlns:m="http://schemas.openxmlformats.org/officeDocument/2006/math" xmlns:v="urn:schemas-microsoft-com:vml" xmlns:wp14="http://schemas.microsoft.com/office/word/2010/wordprocessingDrawing" xmlns:wp="http://schemas.openxmlformats.org/drawingml/2006/wordprocessingDrawing" xmlns:w10="urn:schemas-microsoft-com:office:word" xmlns:w="http://schemas.openxmlformats.org/wordprocessingml/2006/main" xmlns:w14="http://schemas.microsoft.com/office/word/2010/wordml" xmlns:w15="http://schemas.microsoft.com/office/word/2012/wordml" xmlns:w16cid="http://schemas.microsoft.com/office/word/2016/wordml/cid" xmlns:w16se="http://schemas.microsoft.com/office/word/2015/wordml/symex" xmlns:wpg="http://schemas.microsoft.com/office/word/2010/wordprocessingGroup" xmlns:wpi="http://schemas.microsoft.com/office/word/2010/wordprocessingInk" xmlns:wne="http://schemas.microsoft.com/office/word/2006/wordml" xmlns:wps="http://schemas.microsoft.com/office/word/2010/wordprocessingShape" mc:Ignorable="w14 w15 w16se w16cid wp14">
+<w:footnotes xmlns:wpc="http://schemas.microsoft.com/office/word/2010/wordprocessingCanvas" xmlns:mc="http://schemas.openxmlformats.org/markup-compatibility/2006" xmlns:o="urn:schemas-microsoft-com:office:office" xmlns:r="http://schemas.openxmlformats.org/officeDocument/2006/relationships" xmlns:m="http://schemas.openxmlformats.org/officeDocument/2006/math" xmlns:v="urn:schemas-microsoft-com:vml" xmlns:wp14="http://schemas.microsoft.com/office/word/2010/wordprocessingDrawing" xmlns:wp="http://schemas.openxmlformats.org/drawingml/2006/wordprocessingDrawing" xmlns:w10="urn:schemas-microsoft-com:office:word" xmlns:w="http://schemas.openxmlformats.org/wordprocessingml/2006/main" xmlns:w14="http://schemas.microsoft.com/office/word/2010/wordml" xmlns:w15="http://schemas.microsoft.com/office/word/2012/wordml" xmlns:wpg="http://schemas.microsoft.com/office/word/2010/wordprocessingGroup" xmlns:wpi="http://schemas.microsoft.com/office/word/2010/wordprocessingInk" xmlns:wne="http://schemas.microsoft.com/office/word/2006/wordml" xmlns:wps="http://schemas.microsoft.com/office/word/2010/wordprocessingShape" mc:Ignorable="w14 w15 wp14">
   <w:footnote w:type="separator" w:id="-1">
     <w:p>
       <w:pPr>
@@ -10797,8 +9458,8 @@
 </file>
 
 <file path=word/numbering.xml><?xml version="1.0" encoding="utf-8"?>
-<w:numbering xmlns:wpc="http://schemas.microsoft.com/office/word/2010/wordprocessingCanvas" xmlns:cx="http://schemas.microsoft.com/office/drawing/2014/chartex" xmlns:cx1="http://schemas.microsoft.com/office/drawing/2015/9/8/chartex" xmlns:cx2="http://schemas.microsoft.com/office/drawing/2015/10/21/chartex" xmlns:cx3="http://schemas.microsoft.com/office/drawing/2016/5/9/chartex" xmlns:cx4="http://schemas.microsoft.com/office/drawing/2016/5/10/chartex" xmlns:cx5="http://schemas.microsoft.com/office/drawing/2016/5/11/chartex" xmlns:cx6="http://schemas.microsoft.com/office/drawing/2016/5/12/chartex" xmlns:cx7="http://schemas.microsoft.com/office/drawing/2016/5/13/chartex" xmlns:cx8="http://schemas.microsoft.com/office/drawing/2016/5/14/chartex" xmlns:mc="http://schemas.openxmlformats.org/markup-compatibility/2006" xmlns:aink="http://schemas.microsoft.com/office/drawing/2016/ink" xmlns:am3d="http://schemas.microsoft.com/office/drawing/2017/model3d" xmlns:o="urn:schemas-microsoft-com:office:office" xmlns:r="http://schemas.openxmlformats.org/officeDocument/2006/relationships" xmlns:m="http://schemas.openxmlformats.org/officeDocument/2006/math" xmlns:v="urn:schemas-microsoft-com:vml" xmlns:wp14="http://schemas.microsoft.com/office/word/2010/wordprocessingDrawing" xmlns:wp="http://schemas.openxmlformats.org/drawingml/2006/wordprocessingDrawing" xmlns:w10="urn:schemas-microsoft-com:office:word" xmlns:w="http://schemas.openxmlformats.org/wordprocessingml/2006/main" xmlns:w14="http://schemas.microsoft.com/office/word/2010/wordml" xmlns:w15="http://schemas.microsoft.com/office/word/2012/wordml" xmlns:w16cid="http://schemas.microsoft.com/office/word/2016/wordml/cid" xmlns:w16se="http://schemas.microsoft.com/office/word/2015/wordml/symex" xmlns:wpg="http://schemas.microsoft.com/office/word/2010/wordprocessingGroup" xmlns:wpi="http://schemas.microsoft.com/office/word/2010/wordprocessingInk" xmlns:wne="http://schemas.microsoft.com/office/word/2006/wordml" xmlns:wps="http://schemas.microsoft.com/office/word/2010/wordprocessingShape" mc:Ignorable="w14 w15 w16se w16cid wp14">
-  <w:abstractNum w:abstractNumId="0" w15:restartNumberingAfterBreak="0">
+<w:numbering xmlns:wpc="http://schemas.microsoft.com/office/word/2010/wordprocessingCanvas" xmlns:mc="http://schemas.openxmlformats.org/markup-compatibility/2006" xmlns:o="urn:schemas-microsoft-com:office:office" xmlns:r="http://schemas.openxmlformats.org/officeDocument/2006/relationships" xmlns:m="http://schemas.openxmlformats.org/officeDocument/2006/math" xmlns:v="urn:schemas-microsoft-com:vml" xmlns:wp14="http://schemas.microsoft.com/office/word/2010/wordprocessingDrawing" xmlns:wp="http://schemas.openxmlformats.org/drawingml/2006/wordprocessingDrawing" xmlns:w10="urn:schemas-microsoft-com:office:word" xmlns:w="http://schemas.openxmlformats.org/wordprocessingml/2006/main" xmlns:w14="http://schemas.microsoft.com/office/word/2010/wordml" xmlns:w15="http://schemas.microsoft.com/office/word/2012/wordml" xmlns:wpg="http://schemas.microsoft.com/office/word/2010/wordprocessingGroup" xmlns:wpi="http://schemas.microsoft.com/office/word/2010/wordprocessingInk" xmlns:wne="http://schemas.microsoft.com/office/word/2006/wordml" xmlns:wps="http://schemas.microsoft.com/office/word/2010/wordprocessingShape" mc:Ignorable="w14 w15 wp14">
+  <w:abstractNum w:abstractNumId="0">
     <w:nsid w:val="1F547E20"/>
     <w:multiLevelType w:val="multilevel"/>
     <w:tmpl w:val="CD640AB4"/>
@@ -10911,7 +9572,7 @@
       </w:rPr>
     </w:lvl>
   </w:abstractNum>
-  <w:abstractNum w:abstractNumId="1" w15:restartNumberingAfterBreak="0">
+  <w:abstractNum w:abstractNumId="1">
     <w:nsid w:val="294F033F"/>
     <w:multiLevelType w:val="multilevel"/>
     <w:tmpl w:val="340A001F"/>
@@ -10997,7 +9658,7 @@
       </w:pPr>
     </w:lvl>
   </w:abstractNum>
-  <w:abstractNum w:abstractNumId="2" w15:restartNumberingAfterBreak="0">
+  <w:abstractNum w:abstractNumId="2">
     <w:nsid w:val="38F43121"/>
     <w:multiLevelType w:val="multilevel"/>
     <w:tmpl w:val="340A001F"/>
@@ -11083,7 +9744,7 @@
       </w:pPr>
     </w:lvl>
   </w:abstractNum>
-  <w:abstractNum w:abstractNumId="3" w15:restartNumberingAfterBreak="0">
+  <w:abstractNum w:abstractNumId="3">
     <w:nsid w:val="42922A70"/>
     <w:multiLevelType w:val="multilevel"/>
     <w:tmpl w:val="340A001F"/>
@@ -11169,7 +9830,7 @@
       </w:pPr>
     </w:lvl>
   </w:abstractNum>
-  <w:abstractNum w:abstractNumId="4" w15:restartNumberingAfterBreak="0">
+  <w:abstractNum w:abstractNumId="4">
     <w:nsid w:val="61303670"/>
     <w:multiLevelType w:val="hybridMultilevel"/>
     <w:tmpl w:val="2CAA04B6"/>
@@ -11255,7 +9916,7 @@
       </w:pPr>
     </w:lvl>
   </w:abstractNum>
-  <w:abstractNum w:abstractNumId="5" w15:restartNumberingAfterBreak="0">
+  <w:abstractNum w:abstractNumId="5">
     <w:nsid w:val="71FE6A54"/>
     <w:multiLevelType w:val="hybridMultilevel"/>
     <w:tmpl w:val="D3EECB24"/>
@@ -11344,7 +10005,7 @@
       </w:pPr>
     </w:lvl>
   </w:abstractNum>
-  <w:abstractNum w:abstractNumId="6" w15:restartNumberingAfterBreak="0">
+  <w:abstractNum w:abstractNumId="6">
     <w:nsid w:val="75F04822"/>
     <w:multiLevelType w:val="hybridMultilevel"/>
     <w:tmpl w:val="1B8C4E22"/>
@@ -11430,7 +10091,7 @@
       </w:pPr>
     </w:lvl>
   </w:abstractNum>
-  <w:abstractNum w:abstractNumId="7" w15:restartNumberingAfterBreak="0">
+  <w:abstractNum w:abstractNumId="7">
     <w:nsid w:val="78A1082C"/>
     <w:multiLevelType w:val="multilevel"/>
     <w:tmpl w:val="340A001F"/>
@@ -11516,7 +10177,7 @@
       </w:pPr>
     </w:lvl>
   </w:abstractNum>
-  <w:abstractNum w:abstractNumId="8" w15:restartNumberingAfterBreak="0">
+  <w:abstractNum w:abstractNumId="8">
     <w:nsid w:val="7F6C2AB5"/>
     <w:multiLevelType w:val="hybridMultilevel"/>
     <w:tmpl w:val="F0FA627A"/>
@@ -11636,7 +10297,7 @@
 </file>
 
 <file path=word/styles.xml><?xml version="1.0" encoding="utf-8"?>
-<w:styles xmlns:mc="http://schemas.openxmlformats.org/markup-compatibility/2006" xmlns:r="http://schemas.openxmlformats.org/officeDocument/2006/relationships" xmlns:w="http://schemas.openxmlformats.org/wordprocessingml/2006/main" xmlns:w14="http://schemas.microsoft.com/office/word/2010/wordml" xmlns:w15="http://schemas.microsoft.com/office/word/2012/wordml" xmlns:w16cid="http://schemas.microsoft.com/office/word/2016/wordml/cid" xmlns:w16se="http://schemas.microsoft.com/office/word/2015/wordml/symex" mc:Ignorable="w14 w15 w16se w16cid">
+<w:styles xmlns:mc="http://schemas.openxmlformats.org/markup-compatibility/2006" xmlns:r="http://schemas.openxmlformats.org/officeDocument/2006/relationships" xmlns:w="http://schemas.openxmlformats.org/wordprocessingml/2006/main" xmlns:w14="http://schemas.microsoft.com/office/word/2010/wordml" xmlns:w15="http://schemas.microsoft.com/office/word/2012/wordml" mc:Ignorable="w14 w15">
   <w:docDefaults>
     <w:rPrDefault>
       <w:rPr>
@@ -11652,7 +10313,7 @@
       </w:pPr>
     </w:pPrDefault>
   </w:docDefaults>
-  <w:latentStyles w:defLockedState="0" w:defUIPriority="99" w:defSemiHidden="0" w:defUnhideWhenUsed="0" w:defQFormat="0" w:count="375">
+  <w:latentStyles w:defLockedState="0" w:defUIPriority="99" w:defSemiHidden="0" w:defUnhideWhenUsed="0" w:defQFormat="0" w:count="371">
     <w:lsdException w:name="Normal" w:uiPriority="0" w:qFormat="1"/>
     <w:lsdException w:name="heading 1" w:uiPriority="9" w:qFormat="1"/>
     <w:lsdException w:name="heading 2" w:semiHidden="1" w:uiPriority="9" w:unhideWhenUsed="1" w:qFormat="1"/>
@@ -11758,6 +10419,7 @@
     <w:lsdException w:name="HTML Sample" w:semiHidden="1" w:unhideWhenUsed="1"/>
     <w:lsdException w:name="HTML Typewriter" w:semiHidden="1" w:unhideWhenUsed="1"/>
     <w:lsdException w:name="HTML Variable" w:semiHidden="1" w:unhideWhenUsed="1"/>
+    <w:lsdException w:name="Normal Table" w:semiHidden="1" w:unhideWhenUsed="1"/>
     <w:lsdException w:name="annotation subject" w:semiHidden="1" w:unhideWhenUsed="1"/>
     <w:lsdException w:name="No List" w:semiHidden="1" w:unhideWhenUsed="1"/>
     <w:lsdException w:name="Outline List 1" w:semiHidden="1" w:unhideWhenUsed="1"/>
@@ -11801,8 +10463,10 @@
     <w:lsdException w:name="Table Elegant" w:semiHidden="1" w:unhideWhenUsed="1"/>
     <w:lsdException w:name="Table Professional" w:semiHidden="1" w:unhideWhenUsed="1"/>
     <w:lsdException w:name="Table Subtle 1" w:semiHidden="1" w:unhideWhenUsed="1"/>
+    <w:lsdException w:name="Table Subtle 2" w:semiHidden="1" w:unhideWhenUsed="1"/>
     <w:lsdException w:name="Table Web 1" w:semiHidden="1" w:unhideWhenUsed="1"/>
     <w:lsdException w:name="Table Web 2" w:semiHidden="1" w:unhideWhenUsed="1"/>
+    <w:lsdException w:name="Table Web 3" w:semiHidden="1" w:unhideWhenUsed="1"/>
     <w:lsdException w:name="Balloon Text" w:semiHidden="1" w:unhideWhenUsed="1"/>
     <w:lsdException w:name="Table Grid" w:uiPriority="39"/>
     <w:lsdException w:name="Table Theme" w:semiHidden="1" w:unhideWhenUsed="1"/>
@@ -12021,10 +10685,6 @@
     <w:lsdException w:name="List Table 5 Dark Accent 6" w:uiPriority="50"/>
     <w:lsdException w:name="List Table 6 Colorful Accent 6" w:uiPriority="51"/>
     <w:lsdException w:name="List Table 7 Colorful Accent 6" w:uiPriority="52"/>
-    <w:lsdException w:name="Mention" w:semiHidden="1" w:unhideWhenUsed="1"/>
-    <w:lsdException w:name="Smart Hyperlink" w:semiHidden="1" w:unhideWhenUsed="1"/>
-    <w:lsdException w:name="Hashtag" w:semiHidden="1" w:unhideWhenUsed="1"/>
-    <w:lsdException w:name="Unresolved Mention" w:semiHidden="1" w:unhideWhenUsed="1"/>
   </w:latentStyles>
   <w:style w:type="paragraph" w:default="1" w:styleId="Normal">
     <w:name w:val="Normal"/>
@@ -12428,7 +11088,7 @@
 </file>
 
 <file path=customXml/itemProps1.xml><?xml version="1.0" encoding="utf-8"?>
-<ds:datastoreItem xmlns:ds="http://schemas.openxmlformats.org/officeDocument/2006/customXml" ds:itemID="{CD45E687-04FC-4086-AA0F-A9435A3C2E14}">
+<ds:datastoreItem xmlns:ds="http://schemas.openxmlformats.org/officeDocument/2006/customXml" ds:itemID="{13E9B4E6-260B-4311-ADFF-D718597FFB7B}">
   <ds:schemaRefs>
     <ds:schemaRef ds:uri="http://schemas.openxmlformats.org/officeDocument/2006/bibliography"/>
   </ds:schemaRefs>

</xml_diff>